<commit_message>
CD cover and manual
</commit_message>
<xml_diff>
--- a/Manual.docx
+++ b/Manual.docx
@@ -493,547 +493,6 @@
     </w:p>
     <w:p>
       <w:pPr>
-        <w:spacing w:line="360" w:lineRule="auto"/>
-        <w:ind w:firstLine="1355" w:firstLineChars="308"/>
-        <w:jc w:val="left"/>
-        <w:rPr>
-          <w:rFonts w:hint="default" w:ascii="ChicagoFLF" w:hAnsi="ChicagoFLF" w:cs="ChicagoFLF"/>
-          <w:sz w:val="44"/>
-          <w:szCs w:val="44"/>
-          <w:lang w:val="en-US"/>
-        </w:rPr>
-      </w:pPr>
-      <w:r>
-        <w:rPr>
-          <w:rFonts w:hint="default" w:ascii="ChicagoFLF" w:hAnsi="ChicagoFLF" w:cs="ChicagoFLF"/>
-          <w:sz w:val="44"/>
-          <w:szCs w:val="44"/>
-          <w:lang w:val="en-US"/>
-        </w:rPr>
-        <w:t>Basic Controls</w:t>
-      </w:r>
-    </w:p>
-    <w:tbl>
-      <w:tblPr>
-        <w:tblStyle w:val="5"/>
-        <w:tblW w:w="5579" w:type="dxa"/>
-        <w:tblInd w:w="0" w:type="dxa"/>
-        <w:tblBorders>
-          <w:top w:val="single" w:color="FFFFFF" w:themeColor="background1" w:sz="4" w:space="0"/>
-          <w:left w:val="single" w:color="FFFFFF" w:themeColor="background1" w:sz="4" w:space="0"/>
-          <w:bottom w:val="single" w:color="FFFFFF" w:themeColor="background1" w:sz="4" w:space="0"/>
-          <w:right w:val="single" w:color="FFFFFF" w:themeColor="background1" w:sz="4" w:space="0"/>
-          <w:insideH w:val="single" w:color="FFFFFF" w:themeColor="background1" w:sz="4" w:space="0"/>
-          <w:insideV w:val="single" w:color="FFFFFF" w:themeColor="background1" w:sz="4" w:space="0"/>
-        </w:tblBorders>
-        <w:tblLayout w:type="fixed"/>
-        <w:tblCellMar>
-          <w:left w:w="108" w:type="dxa"/>
-          <w:right w:w="108" w:type="dxa"/>
-        </w:tblCellMar>
-      </w:tblPr>
-      <w:tblGrid>
-        <w:gridCol w:w="1740"/>
-        <w:gridCol w:w="3839"/>
-      </w:tblGrid>
-      <w:tr>
-        <w:tblPrEx>
-          <w:tblBorders>
-            <w:top w:val="single" w:color="FFFFFF" w:themeColor="background1" w:sz="4" w:space="0"/>
-            <w:left w:val="single" w:color="FFFFFF" w:themeColor="background1" w:sz="4" w:space="0"/>
-            <w:bottom w:val="single" w:color="FFFFFF" w:themeColor="background1" w:sz="4" w:space="0"/>
-            <w:right w:val="single" w:color="FFFFFF" w:themeColor="background1" w:sz="4" w:space="0"/>
-            <w:insideH w:val="single" w:color="FFFFFF" w:themeColor="background1" w:sz="4" w:space="0"/>
-            <w:insideV w:val="single" w:color="FFFFFF" w:themeColor="background1" w:sz="4" w:space="0"/>
-          </w:tblBorders>
-          <w:tblLayout w:type="fixed"/>
-          <w:tblCellMar>
-            <w:left w:w="108" w:type="dxa"/>
-            <w:right w:w="108" w:type="dxa"/>
-          </w:tblCellMar>
-        </w:tblPrEx>
-        <w:trPr>
-          <w:trHeight w:val="660" w:hRule="atLeast"/>
-        </w:trPr>
-        <w:tc>
-          <w:tcPr>
-            <w:tcW w:w="1740" w:type="dxa"/>
-            <w:tcBorders>
-              <w:tl2br w:val="nil"/>
-              <w:tr2bl w:val="nil"/>
-            </w:tcBorders>
-          </w:tcPr>
-          <w:p>
-            <w:pPr>
-              <w:spacing w:line="240" w:lineRule="auto"/>
-              <w:jc w:val="left"/>
-              <w:rPr>
-                <w:rFonts w:hint="default" w:ascii="ChicagoFLF" w:hAnsi="ChicagoFLF" w:cs="ChicagoFLF"/>
-                <w:sz w:val="20"/>
-                <w:szCs w:val="20"/>
-                <w:vertAlign w:val="baseline"/>
-                <w:lang w:val="en-US"/>
-              </w:rPr>
-            </w:pPr>
-            <w:r>
-              <w:rPr>
-                <w:rFonts w:hint="default" w:ascii="ChicagoFLF" w:hAnsi="ChicagoFLF" w:cs="ChicagoFLF"/>
-                <w:sz w:val="20"/>
-                <w:szCs w:val="20"/>
-                <w:lang w:val="en-US"/>
-              </w:rPr>
-              <w:t>To move:</w:t>
-            </w:r>
-          </w:p>
-        </w:tc>
-        <w:tc>
-          <w:tcPr>
-            <w:tcW w:w="3839" w:type="dxa"/>
-            <w:tcBorders>
-              <w:tl2br w:val="nil"/>
-              <w:tr2bl w:val="nil"/>
-            </w:tcBorders>
-          </w:tcPr>
-          <w:p>
-            <w:pPr>
-              <w:spacing w:line="240" w:lineRule="auto"/>
-              <w:jc w:val="left"/>
-              <w:rPr>
-                <w:rFonts w:hint="default" w:ascii="ChicagoFLF" w:hAnsi="ChicagoFLF" w:cs="ChicagoFLF"/>
-                <w:sz w:val="20"/>
-                <w:szCs w:val="20"/>
-                <w:lang w:val="en-US"/>
-              </w:rPr>
-            </w:pPr>
-            <w:r>
-              <w:rPr>
-                <w:rFonts w:hint="default" w:ascii="ChicagoFLF" w:hAnsi="ChicagoFLF" w:cs="ChicagoFLF"/>
-                <w:sz w:val="20"/>
-                <w:szCs w:val="20"/>
-                <w:lang w:val="en-US"/>
-              </w:rPr>
-              <w:t>Left-click on the tile that you’d like to move to.</w:t>
-            </w:r>
-          </w:p>
-          <w:p>
-            <w:pPr>
-              <w:spacing w:line="240" w:lineRule="auto"/>
-              <w:jc w:val="left"/>
-              <w:rPr>
-                <w:rFonts w:hint="default" w:ascii="ChicagoFLF" w:hAnsi="ChicagoFLF" w:cs="ChicagoFLF"/>
-                <w:sz w:val="20"/>
-                <w:szCs w:val="20"/>
-                <w:vertAlign w:val="baseline"/>
-                <w:lang w:val="en-US"/>
-              </w:rPr>
-            </w:pPr>
-          </w:p>
-        </w:tc>
-      </w:tr>
-      <w:tr>
-        <w:tblPrEx>
-          <w:tblBorders>
-            <w:top w:val="single" w:color="FFFFFF" w:themeColor="background1" w:sz="4" w:space="0"/>
-            <w:left w:val="single" w:color="FFFFFF" w:themeColor="background1" w:sz="4" w:space="0"/>
-            <w:bottom w:val="single" w:color="FFFFFF" w:themeColor="background1" w:sz="4" w:space="0"/>
-            <w:right w:val="single" w:color="FFFFFF" w:themeColor="background1" w:sz="4" w:space="0"/>
-            <w:insideH w:val="single" w:color="FFFFFF" w:themeColor="background1" w:sz="4" w:space="0"/>
-            <w:insideV w:val="single" w:color="FFFFFF" w:themeColor="background1" w:sz="4" w:space="0"/>
-          </w:tblBorders>
-          <w:tblLayout w:type="fixed"/>
-          <w:tblCellMar>
-            <w:left w:w="108" w:type="dxa"/>
-            <w:right w:w="108" w:type="dxa"/>
-          </w:tblCellMar>
-        </w:tblPrEx>
-        <w:trPr>
-          <w:trHeight w:val="660" w:hRule="atLeast"/>
-        </w:trPr>
-        <w:tc>
-          <w:tcPr>
-            <w:tcW w:w="1740" w:type="dxa"/>
-            <w:tcBorders>
-              <w:tl2br w:val="nil"/>
-              <w:tr2bl w:val="nil"/>
-            </w:tcBorders>
-          </w:tcPr>
-          <w:p>
-            <w:pPr>
-              <w:spacing w:line="240" w:lineRule="auto"/>
-              <w:jc w:val="left"/>
-              <w:rPr>
-                <w:rFonts w:hint="default" w:ascii="ChicagoFLF" w:hAnsi="ChicagoFLF" w:cs="ChicagoFLF"/>
-                <w:sz w:val="20"/>
-                <w:szCs w:val="20"/>
-                <w:lang w:val="en-US"/>
-              </w:rPr>
-            </w:pPr>
-            <w:r>
-              <w:rPr>
-                <w:rFonts w:hint="default" w:ascii="ChicagoFLF" w:hAnsi="ChicagoFLF" w:cs="ChicagoFLF"/>
-                <w:sz w:val="20"/>
-                <w:szCs w:val="20"/>
-                <w:lang w:val="en-US"/>
-              </w:rPr>
-              <w:t>To break a block:</w:t>
-            </w:r>
-          </w:p>
-        </w:tc>
-        <w:tc>
-          <w:tcPr>
-            <w:tcW w:w="3839" w:type="dxa"/>
-            <w:tcBorders>
-              <w:tl2br w:val="nil"/>
-              <w:tr2bl w:val="nil"/>
-            </w:tcBorders>
-          </w:tcPr>
-          <w:p>
-            <w:pPr>
-              <w:spacing w:line="240" w:lineRule="auto"/>
-              <w:jc w:val="left"/>
-              <w:rPr>
-                <w:rFonts w:hint="default" w:ascii="ChicagoFLF" w:hAnsi="ChicagoFLF" w:cs="ChicagoFLF"/>
-                <w:sz w:val="20"/>
-                <w:szCs w:val="20"/>
-                <w:vertAlign w:val="baseline"/>
-                <w:lang w:val="en-US"/>
-              </w:rPr>
-            </w:pPr>
-            <w:r>
-              <w:rPr>
-                <w:rFonts w:hint="default" w:ascii="ChicagoFLF" w:hAnsi="ChicagoFLF" w:cs="ChicagoFLF"/>
-                <w:sz w:val="20"/>
-                <w:szCs w:val="20"/>
-                <w:vertAlign w:val="baseline"/>
-                <w:lang w:val="en-US"/>
-              </w:rPr>
-              <w:t>Left-click on the block that you’d like to break.</w:t>
-            </w:r>
-          </w:p>
-          <w:p>
-            <w:pPr>
-              <w:spacing w:line="240" w:lineRule="auto"/>
-              <w:jc w:val="left"/>
-              <w:rPr>
-                <w:rFonts w:hint="default" w:ascii="ChicagoFLF" w:hAnsi="ChicagoFLF" w:cs="ChicagoFLF"/>
-                <w:sz w:val="20"/>
-                <w:szCs w:val="20"/>
-                <w:vertAlign w:val="baseline"/>
-                <w:lang w:val="en-US"/>
-              </w:rPr>
-            </w:pPr>
-          </w:p>
-        </w:tc>
-      </w:tr>
-      <w:tr>
-        <w:tblPrEx>
-          <w:tblBorders>
-            <w:top w:val="single" w:color="FFFFFF" w:themeColor="background1" w:sz="4" w:space="0"/>
-            <w:left w:val="single" w:color="FFFFFF" w:themeColor="background1" w:sz="4" w:space="0"/>
-            <w:bottom w:val="single" w:color="FFFFFF" w:themeColor="background1" w:sz="4" w:space="0"/>
-            <w:right w:val="single" w:color="FFFFFF" w:themeColor="background1" w:sz="4" w:space="0"/>
-            <w:insideH w:val="single" w:color="FFFFFF" w:themeColor="background1" w:sz="4" w:space="0"/>
-            <w:insideV w:val="single" w:color="FFFFFF" w:themeColor="background1" w:sz="4" w:space="0"/>
-          </w:tblBorders>
-          <w:tblLayout w:type="fixed"/>
-          <w:tblCellMar>
-            <w:left w:w="108" w:type="dxa"/>
-            <w:right w:w="108" w:type="dxa"/>
-          </w:tblCellMar>
-        </w:tblPrEx>
-        <w:tc>
-          <w:tcPr>
-            <w:tcW w:w="1740" w:type="dxa"/>
-            <w:tcBorders>
-              <w:tl2br w:val="nil"/>
-              <w:tr2bl w:val="nil"/>
-            </w:tcBorders>
-          </w:tcPr>
-          <w:p>
-            <w:pPr>
-              <w:spacing w:line="240" w:lineRule="auto"/>
-              <w:jc w:val="left"/>
-              <w:rPr>
-                <w:rFonts w:hint="default" w:ascii="ChicagoFLF" w:hAnsi="ChicagoFLF" w:cs="ChicagoFLF"/>
-                <w:sz w:val="20"/>
-                <w:szCs w:val="20"/>
-                <w:vertAlign w:val="baseline"/>
-                <w:lang w:val="en-US"/>
-              </w:rPr>
-            </w:pPr>
-            <w:r>
-              <w:rPr>
-                <w:rFonts w:hint="default" w:ascii="ChicagoFLF" w:hAnsi="ChicagoFLF" w:cs="ChicagoFLF"/>
-                <w:sz w:val="20"/>
-                <w:szCs w:val="20"/>
-                <w:lang w:val="en-US"/>
-              </w:rPr>
-              <w:t>To pick up an item:</w:t>
-            </w:r>
-            <w:r>
-              <w:rPr>
-                <w:rFonts w:hint="default" w:ascii="ChicagoFLF" w:hAnsi="ChicagoFLF" w:cs="ChicagoFLF"/>
-                <w:sz w:val="20"/>
-                <w:szCs w:val="20"/>
-                <w:lang w:val="en-US"/>
-              </w:rPr>
-              <w:tab/>
-            </w:r>
-          </w:p>
-        </w:tc>
-        <w:tc>
-          <w:tcPr>
-            <w:tcW w:w="3839" w:type="dxa"/>
-            <w:tcBorders>
-              <w:tl2br w:val="nil"/>
-              <w:tr2bl w:val="nil"/>
-            </w:tcBorders>
-          </w:tcPr>
-          <w:p>
-            <w:pPr>
-              <w:spacing w:line="240" w:lineRule="auto"/>
-              <w:jc w:val="left"/>
-              <w:rPr>
-                <w:rFonts w:hint="default" w:ascii="ChicagoFLF" w:hAnsi="ChicagoFLF" w:cs="ChicagoFLF"/>
-                <w:sz w:val="20"/>
-                <w:szCs w:val="20"/>
-                <w:lang w:val="en-US"/>
-              </w:rPr>
-            </w:pPr>
-            <w:r>
-              <w:rPr>
-                <w:rFonts w:hint="default" w:ascii="ChicagoFLF" w:hAnsi="ChicagoFLF" w:cs="ChicagoFLF"/>
-                <w:sz w:val="20"/>
-                <w:szCs w:val="20"/>
-                <w:lang w:val="en-US"/>
-              </w:rPr>
-              <w:t>Right-click on the item that you’d like to pick up.</w:t>
-            </w:r>
-          </w:p>
-          <w:p>
-            <w:pPr>
-              <w:spacing w:line="240" w:lineRule="auto"/>
-              <w:jc w:val="left"/>
-              <w:rPr>
-                <w:rFonts w:hint="default" w:ascii="ChicagoFLF" w:hAnsi="ChicagoFLF" w:cs="ChicagoFLF"/>
-                <w:sz w:val="20"/>
-                <w:szCs w:val="20"/>
-                <w:lang w:val="en-US"/>
-              </w:rPr>
-            </w:pPr>
-          </w:p>
-        </w:tc>
-      </w:tr>
-      <w:tr>
-        <w:tblPrEx>
-          <w:tblBorders>
-            <w:top w:val="single" w:color="FFFFFF" w:themeColor="background1" w:sz="4" w:space="0"/>
-            <w:left w:val="single" w:color="FFFFFF" w:themeColor="background1" w:sz="4" w:space="0"/>
-            <w:bottom w:val="single" w:color="FFFFFF" w:themeColor="background1" w:sz="4" w:space="0"/>
-            <w:right w:val="single" w:color="FFFFFF" w:themeColor="background1" w:sz="4" w:space="0"/>
-            <w:insideH w:val="single" w:color="FFFFFF" w:themeColor="background1" w:sz="4" w:space="0"/>
-            <w:insideV w:val="single" w:color="FFFFFF" w:themeColor="background1" w:sz="4" w:space="0"/>
-          </w:tblBorders>
-          <w:tblLayout w:type="fixed"/>
-          <w:tblCellMar>
-            <w:left w:w="108" w:type="dxa"/>
-            <w:right w:w="108" w:type="dxa"/>
-          </w:tblCellMar>
-        </w:tblPrEx>
-        <w:tc>
-          <w:tcPr>
-            <w:tcW w:w="1740" w:type="dxa"/>
-            <w:tcBorders>
-              <w:tl2br w:val="nil"/>
-              <w:tr2bl w:val="nil"/>
-            </w:tcBorders>
-          </w:tcPr>
-          <w:p>
-            <w:pPr>
-              <w:spacing w:line="240" w:lineRule="auto"/>
-              <w:jc w:val="left"/>
-              <w:rPr>
-                <w:rFonts w:hint="default" w:ascii="ChicagoFLF" w:hAnsi="ChicagoFLF" w:cs="ChicagoFLF"/>
-                <w:sz w:val="20"/>
-                <w:szCs w:val="20"/>
-                <w:lang w:val="en-US"/>
-              </w:rPr>
-            </w:pPr>
-            <w:r>
-              <w:rPr>
-                <w:rFonts w:hint="default" w:ascii="ChicagoFLF" w:hAnsi="ChicagoFLF" w:cs="ChicagoFLF"/>
-                <w:sz w:val="20"/>
-                <w:szCs w:val="20"/>
-                <w:lang w:val="en-US"/>
-              </w:rPr>
-              <w:t>To use an item:</w:t>
-            </w:r>
-            <w:r>
-              <w:rPr>
-                <w:rFonts w:hint="default" w:ascii="ChicagoFLF" w:hAnsi="ChicagoFLF" w:cs="ChicagoFLF"/>
-                <w:sz w:val="20"/>
-                <w:szCs w:val="20"/>
-                <w:lang w:val="en-US"/>
-              </w:rPr>
-              <w:tab/>
-            </w:r>
-          </w:p>
-          <w:p>
-            <w:pPr>
-              <w:spacing w:line="240" w:lineRule="auto"/>
-              <w:jc w:val="left"/>
-              <w:rPr>
-                <w:rFonts w:hint="default" w:ascii="ChicagoFLF" w:hAnsi="ChicagoFLF" w:cs="ChicagoFLF"/>
-                <w:sz w:val="20"/>
-                <w:szCs w:val="20"/>
-                <w:vertAlign w:val="baseline"/>
-                <w:lang w:val="en-US"/>
-              </w:rPr>
-            </w:pPr>
-          </w:p>
-        </w:tc>
-        <w:tc>
-          <w:tcPr>
-            <w:tcW w:w="3839" w:type="dxa"/>
-            <w:tcBorders>
-              <w:tl2br w:val="nil"/>
-              <w:tr2bl w:val="nil"/>
-            </w:tcBorders>
-          </w:tcPr>
-          <w:p>
-            <w:pPr>
-              <w:spacing w:line="240" w:lineRule="auto"/>
-              <w:jc w:val="left"/>
-              <w:rPr>
-                <w:rFonts w:hint="default" w:ascii="ChicagoFLF" w:hAnsi="ChicagoFLF" w:cs="ChicagoFLF"/>
-                <w:sz w:val="20"/>
-                <w:szCs w:val="20"/>
-                <w:vertAlign w:val="baseline"/>
-                <w:lang w:val="en-US"/>
-              </w:rPr>
-            </w:pPr>
-            <w:r>
-              <w:rPr>
-                <w:rFonts w:hint="default" w:ascii="ChicagoFLF" w:hAnsi="ChicagoFLF" w:cs="ChicagoFLF"/>
-                <w:sz w:val="20"/>
-                <w:szCs w:val="20"/>
-                <w:vertAlign w:val="baseline"/>
-                <w:lang w:val="en-US"/>
-              </w:rPr>
-              <w:t>Press the key on your keyboard (Q, W, E, R, or T) that corresponds with the item you want to use.</w:t>
-            </w:r>
-          </w:p>
-          <w:p>
-            <w:pPr>
-              <w:spacing w:line="240" w:lineRule="auto"/>
-              <w:jc w:val="left"/>
-              <w:rPr>
-                <w:rFonts w:hint="default" w:ascii="ChicagoFLF" w:hAnsi="ChicagoFLF" w:cs="ChicagoFLF"/>
-                <w:sz w:val="20"/>
-                <w:szCs w:val="20"/>
-                <w:vertAlign w:val="baseline"/>
-                <w:lang w:val="en-US"/>
-              </w:rPr>
-            </w:pPr>
-          </w:p>
-        </w:tc>
-      </w:tr>
-      <w:tr>
-        <w:tblPrEx>
-          <w:tblBorders>
-            <w:top w:val="single" w:color="FFFFFF" w:themeColor="background1" w:sz="4" w:space="0"/>
-            <w:left w:val="single" w:color="FFFFFF" w:themeColor="background1" w:sz="4" w:space="0"/>
-            <w:bottom w:val="single" w:color="FFFFFF" w:themeColor="background1" w:sz="4" w:space="0"/>
-            <w:right w:val="single" w:color="FFFFFF" w:themeColor="background1" w:sz="4" w:space="0"/>
-            <w:insideH w:val="single" w:color="FFFFFF" w:themeColor="background1" w:sz="4" w:space="0"/>
-            <w:insideV w:val="single" w:color="FFFFFF" w:themeColor="background1" w:sz="4" w:space="0"/>
-          </w:tblBorders>
-          <w:tblLayout w:type="fixed"/>
-          <w:tblCellMar>
-            <w:left w:w="108" w:type="dxa"/>
-            <w:right w:w="108" w:type="dxa"/>
-          </w:tblCellMar>
-        </w:tblPrEx>
-        <w:tc>
-          <w:tcPr>
-            <w:tcW w:w="1740" w:type="dxa"/>
-            <w:tcBorders>
-              <w:tl2br w:val="nil"/>
-              <w:tr2bl w:val="nil"/>
-            </w:tcBorders>
-          </w:tcPr>
-          <w:p>
-            <w:pPr>
-              <w:spacing w:line="240" w:lineRule="auto"/>
-              <w:jc w:val="left"/>
-              <w:rPr>
-                <w:rFonts w:hint="default" w:ascii="ChicagoFLF" w:hAnsi="ChicagoFLF" w:cs="ChicagoFLF"/>
-                <w:sz w:val="20"/>
-                <w:szCs w:val="20"/>
-                <w:vertAlign w:val="baseline"/>
-                <w:lang w:val="en-US"/>
-              </w:rPr>
-            </w:pPr>
-            <w:r>
-              <w:rPr>
-                <w:rFonts w:hint="default" w:ascii="ChicagoFLF" w:hAnsi="ChicagoFLF" w:cs="ChicagoFLF"/>
-                <w:sz w:val="20"/>
-                <w:szCs w:val="20"/>
-                <w:vertAlign w:val="baseline"/>
-                <w:lang w:val="en-US"/>
-              </w:rPr>
-              <w:t>To rearrange items in your inventory:</w:t>
-            </w:r>
-          </w:p>
-        </w:tc>
-        <w:tc>
-          <w:tcPr>
-            <w:tcW w:w="3839" w:type="dxa"/>
-            <w:tcBorders>
-              <w:tl2br w:val="nil"/>
-              <w:tr2bl w:val="nil"/>
-            </w:tcBorders>
-          </w:tcPr>
-          <w:p>
-            <w:pPr>
-              <w:spacing w:line="240" w:lineRule="auto"/>
-              <w:jc w:val="left"/>
-              <w:rPr>
-                <w:rFonts w:hint="default" w:ascii="ChicagoFLF" w:hAnsi="ChicagoFLF" w:cs="ChicagoFLF"/>
-                <w:sz w:val="20"/>
-                <w:szCs w:val="20"/>
-                <w:vertAlign w:val="baseline"/>
-                <w:lang w:val="en-US"/>
-              </w:rPr>
-            </w:pPr>
-            <w:r>
-              <w:rPr>
-                <w:rFonts w:hint="default" w:ascii="ChicagoFLF" w:hAnsi="ChicagoFLF" w:cs="ChicagoFLF"/>
-                <w:sz w:val="20"/>
-                <w:szCs w:val="20"/>
-                <w:vertAlign w:val="baseline"/>
-                <w:lang w:val="en-US"/>
-              </w:rPr>
-              <w:t>Left click the item, then left click the slot you want to move the item to.</w:t>
-            </w:r>
-          </w:p>
-        </w:tc>
-      </w:tr>
-    </w:tbl>
-    <w:p>
-      <w:pPr>
-        <w:spacing w:line="240" w:lineRule="auto"/>
-        <w:jc w:val="left"/>
-        <w:rPr>
-          <w:rFonts w:hint="default" w:ascii="ChicagoFLF" w:hAnsi="ChicagoFLF" w:cs="ChicagoFLF"/>
-          <w:sz w:val="20"/>
-          <w:szCs w:val="20"/>
-          <w:lang w:val="en-US"/>
-        </w:rPr>
-      </w:pPr>
-    </w:p>
-    <w:p>
-      <w:pPr>
         <w:spacing w:line="240" w:lineRule="auto"/>
         <w:jc w:val="center"/>
         <w:rPr>
@@ -1121,6 +580,7 @@
           </w:tcPr>
           <w:p>
             <w:pPr>
+              <w:widowControl w:val="0"/>
               <w:spacing w:line="240" w:lineRule="auto"/>
               <w:jc w:val="left"/>
               <w:rPr>
@@ -1142,7 +602,7 @@
                 <wp:inline distT="0" distB="0" distL="114300" distR="114300">
                   <wp:extent cx="228600" cy="228600"/>
                   <wp:effectExtent l="0" t="0" r="0" b="0"/>
-                  <wp:docPr id="2" name="Picture 2" descr="bookIcon"/>
+                  <wp:docPr id="12" name="Picture 12" descr="bookIcon"/>
                   <wp:cNvGraphicFramePr>
                     <a:graphicFrameLocks xmlns:a="http://schemas.openxmlformats.org/drawingml/2006/main" noChangeAspect="1"/>
                   </wp:cNvGraphicFramePr>
@@ -1150,7 +610,7 @@
                     <a:graphicData uri="http://schemas.openxmlformats.org/drawingml/2006/picture">
                       <pic:pic xmlns:pic="http://schemas.openxmlformats.org/drawingml/2006/picture">
                         <pic:nvPicPr>
-                          <pic:cNvPr id="2" name="Picture 2" descr="bookIcon"/>
+                          <pic:cNvPr id="12" name="Picture 12" descr="bookIcon"/>
                           <pic:cNvPicPr>
                             <a:picLocks noChangeAspect="1"/>
                           </pic:cNvPicPr>
@@ -1176,8 +636,6 @@
                 </wp:inline>
               </w:drawing>
             </w:r>
-            <w:bookmarkStart w:id="0" w:name="_GoBack"/>
-            <w:bookmarkEnd w:id="0"/>
           </w:p>
         </w:tc>
         <w:tc>
@@ -1190,6 +648,7 @@
           </w:tcPr>
           <w:p>
             <w:pPr>
+              <w:widowControl w:val="0"/>
               <w:spacing w:line="240" w:lineRule="auto"/>
               <w:jc w:val="left"/>
               <w:rPr>
@@ -1211,6 +670,7 @@
           </w:p>
           <w:p>
             <w:pPr>
+              <w:widowControl w:val="0"/>
               <w:spacing w:line="240" w:lineRule="auto"/>
               <w:jc w:val="left"/>
               <w:rPr>
@@ -1254,6 +714,7 @@
           </w:tcPr>
           <w:p>
             <w:pPr>
+              <w:widowControl w:val="0"/>
               <w:spacing w:line="240" w:lineRule="auto"/>
               <w:jc w:val="left"/>
               <w:rPr>
@@ -1274,7 +735,7 @@
                 <wp:inline distT="0" distB="0" distL="114300" distR="114300">
                   <wp:extent cx="228600" cy="228600"/>
                   <wp:effectExtent l="0" t="0" r="0" b="0"/>
-                  <wp:docPr id="3" name="Picture 3" descr="mutebutton"/>
+                  <wp:docPr id="13" name="Picture 13" descr="mutebutton"/>
                   <wp:cNvGraphicFramePr>
                     <a:graphicFrameLocks xmlns:a="http://schemas.openxmlformats.org/drawingml/2006/main" noChangeAspect="1"/>
                   </wp:cNvGraphicFramePr>
@@ -1282,7 +743,7 @@
                     <a:graphicData uri="http://schemas.openxmlformats.org/drawingml/2006/picture">
                       <pic:pic xmlns:pic="http://schemas.openxmlformats.org/drawingml/2006/picture">
                         <pic:nvPicPr>
-                          <pic:cNvPr id="3" name="Picture 3" descr="mutebutton"/>
+                          <pic:cNvPr id="13" name="Picture 13" descr="mutebutton"/>
                           <pic:cNvPicPr>
                             <a:picLocks noChangeAspect="1"/>
                           </pic:cNvPicPr>
@@ -1328,7 +789,7 @@
                 <wp:inline distT="0" distB="0" distL="114300" distR="114300">
                   <wp:extent cx="228600" cy="228600"/>
                   <wp:effectExtent l="0" t="0" r="0" b="0"/>
-                  <wp:docPr id="4" name="Picture 4" descr="unmutebutton"/>
+                  <wp:docPr id="14" name="Picture 14" descr="unmutebutton"/>
                   <wp:cNvGraphicFramePr>
                     <a:graphicFrameLocks xmlns:a="http://schemas.openxmlformats.org/drawingml/2006/main" noChangeAspect="1"/>
                   </wp:cNvGraphicFramePr>
@@ -1336,7 +797,7 @@
                     <a:graphicData uri="http://schemas.openxmlformats.org/drawingml/2006/picture">
                       <pic:pic xmlns:pic="http://schemas.openxmlformats.org/drawingml/2006/picture">
                         <pic:nvPicPr>
-                          <pic:cNvPr id="4" name="Picture 4" descr="unmutebutton"/>
+                          <pic:cNvPr id="14" name="Picture 14" descr="unmutebutton"/>
                           <pic:cNvPicPr>
                             <a:picLocks noChangeAspect="1"/>
                           </pic:cNvPicPr>
@@ -1374,6 +835,7 @@
           </w:tcPr>
           <w:p>
             <w:pPr>
+              <w:widowControl w:val="0"/>
               <w:spacing w:line="240" w:lineRule="auto"/>
               <w:jc w:val="left"/>
               <w:rPr>
@@ -1425,6 +887,7 @@
           </w:tcPr>
           <w:p>
             <w:pPr>
+              <w:widowControl w:val="0"/>
               <w:spacing w:line="240" w:lineRule="auto"/>
               <w:jc w:val="left"/>
               <w:rPr>
@@ -1446,7 +909,7 @@
                 <wp:inline distT="0" distB="0" distL="114300" distR="114300">
                   <wp:extent cx="285750" cy="285750"/>
                   <wp:effectExtent l="0" t="0" r="0" b="0"/>
-                  <wp:docPr id="5" name="Picture 5" descr="pause"/>
+                  <wp:docPr id="15" name="Picture 15" descr="pause"/>
                   <wp:cNvGraphicFramePr>
                     <a:graphicFrameLocks xmlns:a="http://schemas.openxmlformats.org/drawingml/2006/main" noChangeAspect="1"/>
                   </wp:cNvGraphicFramePr>
@@ -1454,7 +917,7 @@
                     <a:graphicData uri="http://schemas.openxmlformats.org/drawingml/2006/picture">
                       <pic:pic xmlns:pic="http://schemas.openxmlformats.org/drawingml/2006/picture">
                         <pic:nvPicPr>
-                          <pic:cNvPr id="5" name="Picture 5" descr="pause"/>
+                          <pic:cNvPr id="15" name="Picture 15" descr="pause"/>
                           <pic:cNvPicPr>
                             <a:picLocks noChangeAspect="1"/>
                           </pic:cNvPicPr>
@@ -1501,6 +964,7 @@
           </w:tcPr>
           <w:p>
             <w:pPr>
+              <w:widowControl w:val="0"/>
               <w:spacing w:line="240" w:lineRule="auto"/>
               <w:jc w:val="left"/>
               <w:rPr>
@@ -1550,18 +1014,20 @@
           </w:tcPr>
           <w:p>
             <w:pPr>
-              <w:spacing w:line="240" w:lineRule="auto"/>
-              <w:jc w:val="left"/>
-              <w:rPr>
-                <w:rFonts w:hint="default" w:ascii="ChicagoFLF" w:hAnsi="ChicagoFLF" w:cs="ChicagoFLF"/>
-                <w:sz w:val="20"/>
-                <w:szCs w:val="20"/>
-                <w:lang w:val="en-US"/>
-              </w:rPr>
-            </w:pPr>
-          </w:p>
-          <w:p>
-            <w:pPr>
+              <w:widowControl w:val="0"/>
+              <w:spacing w:line="240" w:lineRule="auto"/>
+              <w:jc w:val="left"/>
+              <w:rPr>
+                <w:rFonts w:hint="default" w:ascii="ChicagoFLF" w:hAnsi="ChicagoFLF" w:cs="ChicagoFLF"/>
+                <w:sz w:val="20"/>
+                <w:szCs w:val="20"/>
+                <w:lang w:val="en-US"/>
+              </w:rPr>
+            </w:pPr>
+          </w:p>
+          <w:p>
+            <w:pPr>
+              <w:widowControl w:val="0"/>
               <w:spacing w:line="240" w:lineRule="auto"/>
               <w:jc w:val="left"/>
               <w:rPr>
@@ -1582,7 +1048,7 @@
                 <wp:inline distT="0" distB="0" distL="114300" distR="114300">
                   <wp:extent cx="228600" cy="228600"/>
                   <wp:effectExtent l="0" t="0" r="0" b="0"/>
-                  <wp:docPr id="6" name="Picture 6" descr="help"/>
+                  <wp:docPr id="16" name="Picture 16" descr="help"/>
                   <wp:cNvGraphicFramePr>
                     <a:graphicFrameLocks xmlns:a="http://schemas.openxmlformats.org/drawingml/2006/main" noChangeAspect="1"/>
                   </wp:cNvGraphicFramePr>
@@ -1590,7 +1056,7 @@
                     <a:graphicData uri="http://schemas.openxmlformats.org/drawingml/2006/picture">
                       <pic:pic xmlns:pic="http://schemas.openxmlformats.org/drawingml/2006/picture">
                         <pic:nvPicPr>
-                          <pic:cNvPr id="6" name="Picture 6" descr="help"/>
+                          <pic:cNvPr id="16" name="Picture 16" descr="help"/>
                           <pic:cNvPicPr>
                             <a:picLocks noChangeAspect="1"/>
                           </pic:cNvPicPr>
@@ -1628,6 +1094,7 @@
           </w:p>
           <w:p>
             <w:pPr>
+              <w:widowControl w:val="0"/>
               <w:spacing w:line="240" w:lineRule="auto"/>
               <w:jc w:val="left"/>
               <w:rPr>
@@ -1650,6 +1117,7 @@
           </w:tcPr>
           <w:p>
             <w:pPr>
+              <w:widowControl w:val="0"/>
               <w:spacing w:line="240" w:lineRule="auto"/>
               <w:jc w:val="left"/>
               <w:rPr>
@@ -1663,6 +1131,7 @@
           </w:p>
           <w:p>
             <w:pPr>
+              <w:widowControl w:val="0"/>
               <w:spacing w:line="240" w:lineRule="auto"/>
               <w:jc w:val="left"/>
               <w:rPr>
@@ -1689,8 +1158,9 @@
     </w:tbl>
     <w:p>
       <w:pPr>
-        <w:spacing w:line="240" w:lineRule="auto"/>
-        <w:jc w:val="center"/>
+        <w:spacing w:line="360" w:lineRule="auto"/>
+        <w:ind w:firstLine="1355" w:firstLineChars="308"/>
+        <w:jc w:val="left"/>
         <w:rPr>
           <w:rFonts w:hint="default" w:ascii="ChicagoFLF" w:hAnsi="ChicagoFLF" w:cs="ChicagoFLF"/>
           <w:sz w:val="44"/>
@@ -1698,11 +1168,1610 @@
           <w:lang w:val="en-US"/>
         </w:rPr>
       </w:pPr>
+    </w:p>
+    <w:p>
+      <w:pPr>
+        <w:spacing w:line="360" w:lineRule="auto"/>
+        <w:ind w:firstLine="1355" w:firstLineChars="308"/>
+        <w:jc w:val="left"/>
+        <w:rPr>
+          <w:rFonts w:hint="default" w:ascii="ChicagoFLF" w:hAnsi="ChicagoFLF" w:cs="ChicagoFLF"/>
+          <w:sz w:val="44"/>
+          <w:szCs w:val="44"/>
+          <w:lang w:val="en-US"/>
+        </w:rPr>
+      </w:pPr>
+      <w:r>
+        <w:rPr>
+          <w:rFonts w:hint="default" w:ascii="ChicagoFLF" w:hAnsi="ChicagoFLF" w:cs="ChicagoFLF"/>
+          <w:sz w:val="44"/>
+          <w:szCs w:val="44"/>
+          <w:lang w:val="en-US"/>
+        </w:rPr>
+        <w:t>Basic Controls</w:t>
+      </w:r>
+    </w:p>
+    <w:tbl>
+      <w:tblPr>
+        <w:tblStyle w:val="5"/>
+        <w:tblW w:w="5579" w:type="dxa"/>
+        <w:tblInd w:w="0" w:type="dxa"/>
+        <w:tblBorders>
+          <w:top w:val="single" w:color="FFFFFF" w:themeColor="background1" w:sz="4" w:space="0"/>
+          <w:left w:val="single" w:color="FFFFFF" w:themeColor="background1" w:sz="4" w:space="0"/>
+          <w:bottom w:val="single" w:color="FFFFFF" w:themeColor="background1" w:sz="4" w:space="0"/>
+          <w:right w:val="single" w:color="FFFFFF" w:themeColor="background1" w:sz="4" w:space="0"/>
+          <w:insideH w:val="single" w:color="FFFFFF" w:themeColor="background1" w:sz="4" w:space="0"/>
+          <w:insideV w:val="single" w:color="FFFFFF" w:themeColor="background1" w:sz="4" w:space="0"/>
+        </w:tblBorders>
+        <w:tblLayout w:type="fixed"/>
+        <w:tblCellMar>
+          <w:top w:w="0" w:type="dxa"/>
+          <w:left w:w="108" w:type="dxa"/>
+          <w:bottom w:w="0" w:type="dxa"/>
+          <w:right w:w="108" w:type="dxa"/>
+        </w:tblCellMar>
+      </w:tblPr>
+      <w:tblGrid>
+        <w:gridCol w:w="1740"/>
+        <w:gridCol w:w="3839"/>
+      </w:tblGrid>
+      <w:tr>
+        <w:tblPrEx>
+          <w:tblBorders>
+            <w:top w:val="single" w:color="FFFFFF" w:themeColor="background1" w:sz="4" w:space="0"/>
+            <w:left w:val="single" w:color="FFFFFF" w:themeColor="background1" w:sz="4" w:space="0"/>
+            <w:bottom w:val="single" w:color="FFFFFF" w:themeColor="background1" w:sz="4" w:space="0"/>
+            <w:right w:val="single" w:color="FFFFFF" w:themeColor="background1" w:sz="4" w:space="0"/>
+            <w:insideH w:val="single" w:color="FFFFFF" w:themeColor="background1" w:sz="4" w:space="0"/>
+            <w:insideV w:val="single" w:color="FFFFFF" w:themeColor="background1" w:sz="4" w:space="0"/>
+          </w:tblBorders>
+          <w:tblLayout w:type="fixed"/>
+        </w:tblPrEx>
+        <w:trPr>
+          <w:trHeight w:val="660" w:hRule="atLeast"/>
+        </w:trPr>
+        <w:tc>
+          <w:tcPr>
+            <w:tcW w:w="1740" w:type="dxa"/>
+            <w:tcBorders>
+              <w:tl2br w:val="nil"/>
+              <w:tr2bl w:val="nil"/>
+            </w:tcBorders>
+          </w:tcPr>
+          <w:p>
+            <w:pPr>
+              <w:widowControl w:val="0"/>
+              <w:spacing w:line="240" w:lineRule="auto"/>
+              <w:jc w:val="left"/>
+              <w:rPr>
+                <w:rFonts w:hint="default" w:ascii="ChicagoFLF" w:hAnsi="ChicagoFLF" w:cs="ChicagoFLF"/>
+                <w:sz w:val="20"/>
+                <w:szCs w:val="20"/>
+                <w:vertAlign w:val="baseline"/>
+                <w:lang w:val="en-US"/>
+              </w:rPr>
+            </w:pPr>
+            <w:r>
+              <w:rPr>
+                <w:rFonts w:hint="default" w:ascii="ChicagoFLF" w:hAnsi="ChicagoFLF" w:cs="ChicagoFLF"/>
+                <w:sz w:val="20"/>
+                <w:szCs w:val="20"/>
+                <w:lang w:val="en-US"/>
+              </w:rPr>
+              <w:t>To move:</w:t>
+            </w:r>
+          </w:p>
+        </w:tc>
+        <w:tc>
+          <w:tcPr>
+            <w:tcW w:w="3839" w:type="dxa"/>
+            <w:tcBorders>
+              <w:tl2br w:val="nil"/>
+              <w:tr2bl w:val="nil"/>
+            </w:tcBorders>
+          </w:tcPr>
+          <w:p>
+            <w:pPr>
+              <w:widowControl w:val="0"/>
+              <w:spacing w:line="240" w:lineRule="auto"/>
+              <w:jc w:val="left"/>
+              <w:rPr>
+                <w:rFonts w:hint="default" w:ascii="ChicagoFLF" w:hAnsi="ChicagoFLF" w:cs="ChicagoFLF"/>
+                <w:sz w:val="20"/>
+                <w:szCs w:val="20"/>
+                <w:lang w:val="en-US"/>
+              </w:rPr>
+            </w:pPr>
+            <w:r>
+              <w:rPr>
+                <w:rFonts w:hint="default" w:ascii="ChicagoFLF" w:hAnsi="ChicagoFLF" w:cs="ChicagoFLF"/>
+                <w:sz w:val="20"/>
+                <w:szCs w:val="20"/>
+                <w:lang w:val="en-US"/>
+              </w:rPr>
+              <w:t>Left-click on the tile that you’d like to move to.</w:t>
+            </w:r>
+          </w:p>
+          <w:p>
+            <w:pPr>
+              <w:widowControl w:val="0"/>
+              <w:spacing w:line="240" w:lineRule="auto"/>
+              <w:jc w:val="left"/>
+              <w:rPr>
+                <w:rFonts w:hint="default" w:ascii="ChicagoFLF" w:hAnsi="ChicagoFLF" w:cs="ChicagoFLF"/>
+                <w:sz w:val="20"/>
+                <w:szCs w:val="20"/>
+                <w:vertAlign w:val="baseline"/>
+                <w:lang w:val="en-US"/>
+              </w:rPr>
+            </w:pPr>
+          </w:p>
+        </w:tc>
+      </w:tr>
+      <w:tr>
+        <w:tblPrEx>
+          <w:tblBorders>
+            <w:top w:val="single" w:color="FFFFFF" w:themeColor="background1" w:sz="4" w:space="0"/>
+            <w:left w:val="single" w:color="FFFFFF" w:themeColor="background1" w:sz="4" w:space="0"/>
+            <w:bottom w:val="single" w:color="FFFFFF" w:themeColor="background1" w:sz="4" w:space="0"/>
+            <w:right w:val="single" w:color="FFFFFF" w:themeColor="background1" w:sz="4" w:space="0"/>
+            <w:insideH w:val="single" w:color="FFFFFF" w:themeColor="background1" w:sz="4" w:space="0"/>
+            <w:insideV w:val="single" w:color="FFFFFF" w:themeColor="background1" w:sz="4" w:space="0"/>
+          </w:tblBorders>
+          <w:tblLayout w:type="fixed"/>
+          <w:tblCellMar>
+            <w:top w:w="0" w:type="dxa"/>
+            <w:left w:w="108" w:type="dxa"/>
+            <w:bottom w:w="0" w:type="dxa"/>
+            <w:right w:w="108" w:type="dxa"/>
+          </w:tblCellMar>
+        </w:tblPrEx>
+        <w:trPr>
+          <w:trHeight w:val="660" w:hRule="atLeast"/>
+        </w:trPr>
+        <w:tc>
+          <w:tcPr>
+            <w:tcW w:w="1740" w:type="dxa"/>
+            <w:tcBorders>
+              <w:tl2br w:val="nil"/>
+              <w:tr2bl w:val="nil"/>
+            </w:tcBorders>
+          </w:tcPr>
+          <w:p>
+            <w:pPr>
+              <w:widowControl w:val="0"/>
+              <w:spacing w:line="240" w:lineRule="auto"/>
+              <w:jc w:val="left"/>
+              <w:rPr>
+                <w:rFonts w:hint="default" w:ascii="ChicagoFLF" w:hAnsi="ChicagoFLF" w:cs="ChicagoFLF"/>
+                <w:sz w:val="20"/>
+                <w:szCs w:val="20"/>
+                <w:lang w:val="en-US"/>
+              </w:rPr>
+            </w:pPr>
+            <w:r>
+              <w:rPr>
+                <w:rFonts w:hint="default" w:ascii="ChicagoFLF" w:hAnsi="ChicagoFLF" w:cs="ChicagoFLF"/>
+                <w:sz w:val="20"/>
+                <w:szCs w:val="20"/>
+                <w:lang w:val="en-US"/>
+              </w:rPr>
+              <w:t>To break a block:</w:t>
+            </w:r>
+          </w:p>
+        </w:tc>
+        <w:tc>
+          <w:tcPr>
+            <w:tcW w:w="3839" w:type="dxa"/>
+            <w:tcBorders>
+              <w:tl2br w:val="nil"/>
+              <w:tr2bl w:val="nil"/>
+            </w:tcBorders>
+          </w:tcPr>
+          <w:p>
+            <w:pPr>
+              <w:widowControl w:val="0"/>
+              <w:spacing w:line="240" w:lineRule="auto"/>
+              <w:jc w:val="left"/>
+              <w:rPr>
+                <w:rFonts w:hint="default" w:ascii="ChicagoFLF" w:hAnsi="ChicagoFLF" w:cs="ChicagoFLF"/>
+                <w:sz w:val="20"/>
+                <w:szCs w:val="20"/>
+                <w:vertAlign w:val="baseline"/>
+                <w:lang w:val="en-US"/>
+              </w:rPr>
+            </w:pPr>
+            <w:r>
+              <w:rPr>
+                <w:rFonts w:hint="default" w:ascii="ChicagoFLF" w:hAnsi="ChicagoFLF" w:cs="ChicagoFLF"/>
+                <w:sz w:val="20"/>
+                <w:szCs w:val="20"/>
+                <w:vertAlign w:val="baseline"/>
+                <w:lang w:val="en-US"/>
+              </w:rPr>
+              <w:t>Left-click on the block that you’d like to break.</w:t>
+            </w:r>
+          </w:p>
+          <w:p>
+            <w:pPr>
+              <w:widowControl w:val="0"/>
+              <w:spacing w:line="240" w:lineRule="auto"/>
+              <w:jc w:val="left"/>
+              <w:rPr>
+                <w:rFonts w:hint="default" w:ascii="ChicagoFLF" w:hAnsi="ChicagoFLF" w:cs="ChicagoFLF"/>
+                <w:sz w:val="20"/>
+                <w:szCs w:val="20"/>
+                <w:vertAlign w:val="baseline"/>
+                <w:lang w:val="en-US"/>
+              </w:rPr>
+            </w:pPr>
+          </w:p>
+        </w:tc>
+      </w:tr>
+      <w:tr>
+        <w:tblPrEx>
+          <w:tblBorders>
+            <w:top w:val="single" w:color="FFFFFF" w:themeColor="background1" w:sz="4" w:space="0"/>
+            <w:left w:val="single" w:color="FFFFFF" w:themeColor="background1" w:sz="4" w:space="0"/>
+            <w:bottom w:val="single" w:color="FFFFFF" w:themeColor="background1" w:sz="4" w:space="0"/>
+            <w:right w:val="single" w:color="FFFFFF" w:themeColor="background1" w:sz="4" w:space="0"/>
+            <w:insideH w:val="single" w:color="FFFFFF" w:themeColor="background1" w:sz="4" w:space="0"/>
+            <w:insideV w:val="single" w:color="FFFFFF" w:themeColor="background1" w:sz="4" w:space="0"/>
+          </w:tblBorders>
+          <w:tblLayout w:type="fixed"/>
+          <w:tblCellMar>
+            <w:top w:w="0" w:type="dxa"/>
+            <w:left w:w="108" w:type="dxa"/>
+            <w:bottom w:w="0" w:type="dxa"/>
+            <w:right w:w="108" w:type="dxa"/>
+          </w:tblCellMar>
+        </w:tblPrEx>
+        <w:tc>
+          <w:tcPr>
+            <w:tcW w:w="1740" w:type="dxa"/>
+            <w:tcBorders>
+              <w:tl2br w:val="nil"/>
+              <w:tr2bl w:val="nil"/>
+            </w:tcBorders>
+          </w:tcPr>
+          <w:p>
+            <w:pPr>
+              <w:widowControl w:val="0"/>
+              <w:spacing w:line="240" w:lineRule="auto"/>
+              <w:jc w:val="left"/>
+              <w:rPr>
+                <w:rFonts w:hint="default" w:ascii="ChicagoFLF" w:hAnsi="ChicagoFLF" w:cs="ChicagoFLF"/>
+                <w:sz w:val="20"/>
+                <w:szCs w:val="20"/>
+                <w:vertAlign w:val="baseline"/>
+                <w:lang w:val="en-US"/>
+              </w:rPr>
+            </w:pPr>
+            <w:r>
+              <w:rPr>
+                <w:rFonts w:hint="default" w:ascii="ChicagoFLF" w:hAnsi="ChicagoFLF" w:cs="ChicagoFLF"/>
+                <w:sz w:val="20"/>
+                <w:szCs w:val="20"/>
+                <w:lang w:val="en-US"/>
+              </w:rPr>
+              <w:t>To pick up an item:</w:t>
+            </w:r>
+            <w:r>
+              <w:rPr>
+                <w:rFonts w:hint="default" w:ascii="ChicagoFLF" w:hAnsi="ChicagoFLF" w:cs="ChicagoFLF"/>
+                <w:sz w:val="20"/>
+                <w:szCs w:val="20"/>
+                <w:lang w:val="en-US"/>
+              </w:rPr>
+              <w:tab/>
+            </w:r>
+          </w:p>
+        </w:tc>
+        <w:tc>
+          <w:tcPr>
+            <w:tcW w:w="3839" w:type="dxa"/>
+            <w:tcBorders>
+              <w:tl2br w:val="nil"/>
+              <w:tr2bl w:val="nil"/>
+            </w:tcBorders>
+          </w:tcPr>
+          <w:p>
+            <w:pPr>
+              <w:widowControl w:val="0"/>
+              <w:spacing w:line="240" w:lineRule="auto"/>
+              <w:jc w:val="left"/>
+              <w:rPr>
+                <w:rFonts w:hint="default" w:ascii="ChicagoFLF" w:hAnsi="ChicagoFLF" w:cs="ChicagoFLF"/>
+                <w:sz w:val="20"/>
+                <w:szCs w:val="20"/>
+                <w:lang w:val="en-US"/>
+              </w:rPr>
+            </w:pPr>
+            <w:r>
+              <w:rPr>
+                <w:rFonts w:hint="default" w:ascii="ChicagoFLF" w:hAnsi="ChicagoFLF" w:cs="ChicagoFLF"/>
+                <w:sz w:val="20"/>
+                <w:szCs w:val="20"/>
+                <w:lang w:val="en-US"/>
+              </w:rPr>
+              <w:t>Right-click on the item that you’d like to pick up.</w:t>
+            </w:r>
+          </w:p>
+          <w:p>
+            <w:pPr>
+              <w:widowControl w:val="0"/>
+              <w:spacing w:line="240" w:lineRule="auto"/>
+              <w:jc w:val="left"/>
+              <w:rPr>
+                <w:rFonts w:hint="default" w:ascii="ChicagoFLF" w:hAnsi="ChicagoFLF" w:cs="ChicagoFLF"/>
+                <w:sz w:val="20"/>
+                <w:szCs w:val="20"/>
+                <w:lang w:val="en-US"/>
+              </w:rPr>
+            </w:pPr>
+          </w:p>
+        </w:tc>
+      </w:tr>
+      <w:tr>
+        <w:tblPrEx>
+          <w:tblBorders>
+            <w:top w:val="single" w:color="FFFFFF" w:themeColor="background1" w:sz="4" w:space="0"/>
+            <w:left w:val="single" w:color="FFFFFF" w:themeColor="background1" w:sz="4" w:space="0"/>
+            <w:bottom w:val="single" w:color="FFFFFF" w:themeColor="background1" w:sz="4" w:space="0"/>
+            <w:right w:val="single" w:color="FFFFFF" w:themeColor="background1" w:sz="4" w:space="0"/>
+            <w:insideH w:val="single" w:color="FFFFFF" w:themeColor="background1" w:sz="4" w:space="0"/>
+            <w:insideV w:val="single" w:color="FFFFFF" w:themeColor="background1" w:sz="4" w:space="0"/>
+          </w:tblBorders>
+          <w:tblLayout w:type="fixed"/>
+          <w:tblCellMar>
+            <w:top w:w="0" w:type="dxa"/>
+            <w:left w:w="108" w:type="dxa"/>
+            <w:bottom w:w="0" w:type="dxa"/>
+            <w:right w:w="108" w:type="dxa"/>
+          </w:tblCellMar>
+        </w:tblPrEx>
+        <w:tc>
+          <w:tcPr>
+            <w:tcW w:w="1740" w:type="dxa"/>
+            <w:tcBorders>
+              <w:tl2br w:val="nil"/>
+              <w:tr2bl w:val="nil"/>
+            </w:tcBorders>
+          </w:tcPr>
+          <w:p>
+            <w:pPr>
+              <w:widowControl w:val="0"/>
+              <w:spacing w:line="240" w:lineRule="auto"/>
+              <w:jc w:val="left"/>
+              <w:rPr>
+                <w:rFonts w:hint="default" w:ascii="ChicagoFLF" w:hAnsi="ChicagoFLF" w:cs="ChicagoFLF"/>
+                <w:sz w:val="20"/>
+                <w:szCs w:val="20"/>
+                <w:lang w:val="en-US"/>
+              </w:rPr>
+            </w:pPr>
+            <w:r>
+              <w:rPr>
+                <w:rFonts w:hint="default" w:ascii="ChicagoFLF" w:hAnsi="ChicagoFLF" w:cs="ChicagoFLF"/>
+                <w:sz w:val="20"/>
+                <w:szCs w:val="20"/>
+                <w:lang w:val="en-US"/>
+              </w:rPr>
+              <w:t>To use an item:</w:t>
+            </w:r>
+            <w:r>
+              <w:rPr>
+                <w:rFonts w:hint="default" w:ascii="ChicagoFLF" w:hAnsi="ChicagoFLF" w:cs="ChicagoFLF"/>
+                <w:sz w:val="20"/>
+                <w:szCs w:val="20"/>
+                <w:lang w:val="en-US"/>
+              </w:rPr>
+              <w:tab/>
+            </w:r>
+          </w:p>
+          <w:p>
+            <w:pPr>
+              <w:widowControl w:val="0"/>
+              <w:spacing w:line="240" w:lineRule="auto"/>
+              <w:jc w:val="left"/>
+              <w:rPr>
+                <w:rFonts w:hint="default" w:ascii="ChicagoFLF" w:hAnsi="ChicagoFLF" w:cs="ChicagoFLF"/>
+                <w:sz w:val="20"/>
+                <w:szCs w:val="20"/>
+                <w:vertAlign w:val="baseline"/>
+                <w:lang w:val="en-US"/>
+              </w:rPr>
+            </w:pPr>
+          </w:p>
+        </w:tc>
+        <w:tc>
+          <w:tcPr>
+            <w:tcW w:w="3839" w:type="dxa"/>
+            <w:tcBorders>
+              <w:tl2br w:val="nil"/>
+              <w:tr2bl w:val="nil"/>
+            </w:tcBorders>
+          </w:tcPr>
+          <w:p>
+            <w:pPr>
+              <w:widowControl w:val="0"/>
+              <w:spacing w:line="240" w:lineRule="auto"/>
+              <w:jc w:val="left"/>
+              <w:rPr>
+                <w:rFonts w:hint="default" w:ascii="ChicagoFLF" w:hAnsi="ChicagoFLF" w:cs="ChicagoFLF"/>
+                <w:sz w:val="20"/>
+                <w:szCs w:val="20"/>
+                <w:vertAlign w:val="baseline"/>
+                <w:lang w:val="en-US"/>
+              </w:rPr>
+            </w:pPr>
+            <w:r>
+              <w:rPr>
+                <w:rFonts w:hint="default" w:ascii="ChicagoFLF" w:hAnsi="ChicagoFLF" w:cs="ChicagoFLF"/>
+                <w:sz w:val="20"/>
+                <w:szCs w:val="20"/>
+                <w:vertAlign w:val="baseline"/>
+                <w:lang w:val="en-US"/>
+              </w:rPr>
+              <w:t>Press the key on your keyboard (Q, W, E, R, or T) that corresponds with the item you want to use.</w:t>
+            </w:r>
+          </w:p>
+          <w:p>
+            <w:pPr>
+              <w:widowControl w:val="0"/>
+              <w:spacing w:line="240" w:lineRule="auto"/>
+              <w:jc w:val="left"/>
+              <w:rPr>
+                <w:rFonts w:hint="default" w:ascii="ChicagoFLF" w:hAnsi="ChicagoFLF" w:cs="ChicagoFLF"/>
+                <w:sz w:val="20"/>
+                <w:szCs w:val="20"/>
+                <w:vertAlign w:val="baseline"/>
+                <w:lang w:val="en-US"/>
+              </w:rPr>
+            </w:pPr>
+          </w:p>
+        </w:tc>
+      </w:tr>
+      <w:tr>
+        <w:tblPrEx>
+          <w:tblBorders>
+            <w:top w:val="single" w:color="FFFFFF" w:themeColor="background1" w:sz="4" w:space="0"/>
+            <w:left w:val="single" w:color="FFFFFF" w:themeColor="background1" w:sz="4" w:space="0"/>
+            <w:bottom w:val="single" w:color="FFFFFF" w:themeColor="background1" w:sz="4" w:space="0"/>
+            <w:right w:val="single" w:color="FFFFFF" w:themeColor="background1" w:sz="4" w:space="0"/>
+            <w:insideH w:val="single" w:color="FFFFFF" w:themeColor="background1" w:sz="4" w:space="0"/>
+            <w:insideV w:val="single" w:color="FFFFFF" w:themeColor="background1" w:sz="4" w:space="0"/>
+          </w:tblBorders>
+          <w:tblLayout w:type="fixed"/>
+          <w:tblCellMar>
+            <w:top w:w="0" w:type="dxa"/>
+            <w:left w:w="108" w:type="dxa"/>
+            <w:bottom w:w="0" w:type="dxa"/>
+            <w:right w:w="108" w:type="dxa"/>
+          </w:tblCellMar>
+        </w:tblPrEx>
+        <w:tc>
+          <w:tcPr>
+            <w:tcW w:w="1740" w:type="dxa"/>
+            <w:tcBorders>
+              <w:tl2br w:val="nil"/>
+              <w:tr2bl w:val="nil"/>
+            </w:tcBorders>
+          </w:tcPr>
+          <w:p>
+            <w:pPr>
+              <w:widowControl w:val="0"/>
+              <w:spacing w:line="240" w:lineRule="auto"/>
+              <w:jc w:val="left"/>
+              <w:rPr>
+                <w:rFonts w:hint="default" w:ascii="ChicagoFLF" w:hAnsi="ChicagoFLF" w:cs="ChicagoFLF"/>
+                <w:sz w:val="20"/>
+                <w:szCs w:val="20"/>
+                <w:vertAlign w:val="baseline"/>
+                <w:lang w:val="en-US"/>
+              </w:rPr>
+            </w:pPr>
+            <w:r>
+              <w:rPr>
+                <w:rFonts w:hint="default" w:ascii="ChicagoFLF" w:hAnsi="ChicagoFLF" w:cs="ChicagoFLF"/>
+                <w:sz w:val="20"/>
+                <w:szCs w:val="20"/>
+                <w:vertAlign w:val="baseline"/>
+                <w:lang w:val="en-US"/>
+              </w:rPr>
+              <w:t>To rearrange items in your inventory:</w:t>
+            </w:r>
+          </w:p>
+        </w:tc>
+        <w:tc>
+          <w:tcPr>
+            <w:tcW w:w="3839" w:type="dxa"/>
+            <w:tcBorders>
+              <w:tl2br w:val="nil"/>
+              <w:tr2bl w:val="nil"/>
+            </w:tcBorders>
+          </w:tcPr>
+          <w:p>
+            <w:pPr>
+              <w:widowControl w:val="0"/>
+              <w:spacing w:line="240" w:lineRule="auto"/>
+              <w:jc w:val="left"/>
+              <w:rPr>
+                <w:rFonts w:hint="default" w:ascii="ChicagoFLF" w:hAnsi="ChicagoFLF" w:cs="ChicagoFLF"/>
+                <w:sz w:val="20"/>
+                <w:szCs w:val="20"/>
+                <w:vertAlign w:val="baseline"/>
+                <w:lang w:val="en-US"/>
+              </w:rPr>
+            </w:pPr>
+            <w:r>
+              <w:rPr>
+                <w:rFonts w:hint="default" w:ascii="ChicagoFLF" w:hAnsi="ChicagoFLF" w:cs="ChicagoFLF"/>
+                <w:sz w:val="20"/>
+                <w:szCs w:val="20"/>
+                <w:vertAlign w:val="baseline"/>
+                <w:lang w:val="en-US"/>
+              </w:rPr>
+              <w:t>Left click the item, then left click the slot you want to move the item to.</w:t>
+            </w:r>
+          </w:p>
+        </w:tc>
+      </w:tr>
+    </w:tbl>
+    <w:p>
+      <w:pPr>
+        <w:spacing w:line="240" w:lineRule="auto"/>
+        <w:jc w:val="left"/>
+        <w:rPr>
+          <w:rFonts w:hint="default" w:ascii="ChicagoFLF" w:hAnsi="ChicagoFLF" w:cs="ChicagoFLF"/>
+          <w:sz w:val="20"/>
+          <w:szCs w:val="20"/>
+          <w:lang w:val="en-US"/>
+        </w:rPr>
+      </w:pPr>
+    </w:p>
+    <w:p>
+      <w:pPr>
+        <w:spacing w:line="360" w:lineRule="auto"/>
+        <w:jc w:val="center"/>
+        <w:rPr>
+          <w:rFonts w:hint="default" w:ascii="ChicagoFLF" w:hAnsi="ChicagoFLF" w:cs="ChicagoFLF"/>
+          <w:sz w:val="44"/>
+          <w:szCs w:val="44"/>
+          <w:lang w:val="en-US"/>
+        </w:rPr>
+      </w:pPr>
+      <w:r>
+        <w:rPr>
+          <w:rFonts w:hint="default" w:ascii="ChicagoFLF" w:hAnsi="ChicagoFLF" w:cs="ChicagoFLF"/>
+          <w:sz w:val="44"/>
+          <w:szCs w:val="44"/>
+          <w:lang w:val="en-US"/>
+        </w:rPr>
+        <w:t>Advanced Controls</w:t>
+      </w:r>
+    </w:p>
+    <w:tbl>
+      <w:tblPr>
+        <w:tblStyle w:val="5"/>
+        <w:tblW w:w="5579" w:type="dxa"/>
+        <w:tblInd w:w="0" w:type="dxa"/>
+        <w:tblBorders>
+          <w:top w:val="single" w:color="FFFFFF" w:themeColor="background1" w:sz="4" w:space="0"/>
+          <w:left w:val="single" w:color="FFFFFF" w:themeColor="background1" w:sz="4" w:space="0"/>
+          <w:bottom w:val="single" w:color="FFFFFF" w:themeColor="background1" w:sz="4" w:space="0"/>
+          <w:right w:val="single" w:color="FFFFFF" w:themeColor="background1" w:sz="4" w:space="0"/>
+          <w:insideH w:val="single" w:color="FFFFFF" w:themeColor="background1" w:sz="4" w:space="0"/>
+          <w:insideV w:val="single" w:color="FFFFFF" w:themeColor="background1" w:sz="4" w:space="0"/>
+        </w:tblBorders>
+        <w:tblLayout w:type="fixed"/>
+        <w:tblCellMar>
+          <w:top w:w="0" w:type="dxa"/>
+          <w:left w:w="108" w:type="dxa"/>
+          <w:bottom w:w="0" w:type="dxa"/>
+          <w:right w:w="108" w:type="dxa"/>
+        </w:tblCellMar>
+      </w:tblPr>
+      <w:tblGrid>
+        <w:gridCol w:w="1740"/>
+        <w:gridCol w:w="3839"/>
+      </w:tblGrid>
+      <w:tr>
+        <w:tblPrEx>
+          <w:tblBorders>
+            <w:top w:val="single" w:color="FFFFFF" w:themeColor="background1" w:sz="4" w:space="0"/>
+            <w:left w:val="single" w:color="FFFFFF" w:themeColor="background1" w:sz="4" w:space="0"/>
+            <w:bottom w:val="single" w:color="FFFFFF" w:themeColor="background1" w:sz="4" w:space="0"/>
+            <w:right w:val="single" w:color="FFFFFF" w:themeColor="background1" w:sz="4" w:space="0"/>
+            <w:insideH w:val="single" w:color="FFFFFF" w:themeColor="background1" w:sz="4" w:space="0"/>
+            <w:insideV w:val="single" w:color="FFFFFF" w:themeColor="background1" w:sz="4" w:space="0"/>
+          </w:tblBorders>
+          <w:tblLayout w:type="fixed"/>
+          <w:tblCellMar>
+            <w:top w:w="0" w:type="dxa"/>
+            <w:left w:w="108" w:type="dxa"/>
+            <w:bottom w:w="0" w:type="dxa"/>
+            <w:right w:w="108" w:type="dxa"/>
+          </w:tblCellMar>
+        </w:tblPrEx>
+        <w:trPr>
+          <w:trHeight w:val="660" w:hRule="atLeast"/>
+        </w:trPr>
+        <w:tc>
+          <w:tcPr>
+            <w:tcW w:w="1740" w:type="dxa"/>
+            <w:tcBorders>
+              <w:tl2br w:val="nil"/>
+              <w:tr2bl w:val="nil"/>
+            </w:tcBorders>
+          </w:tcPr>
+          <w:p>
+            <w:pPr>
+              <w:widowControl w:val="0"/>
+              <w:spacing w:line="240" w:lineRule="auto"/>
+              <w:jc w:val="left"/>
+              <w:rPr>
+                <w:rFonts w:hint="default" w:ascii="ChicagoFLF" w:hAnsi="ChicagoFLF" w:cs="ChicagoFLF"/>
+                <w:sz w:val="20"/>
+                <w:szCs w:val="20"/>
+                <w:vertAlign w:val="baseline"/>
+                <w:lang w:val="en-US"/>
+              </w:rPr>
+            </w:pPr>
+            <w:r>
+              <w:rPr>
+                <w:rFonts w:hint="default" w:ascii="ChicagoFLF" w:hAnsi="ChicagoFLF" w:cs="ChicagoFLF"/>
+                <w:sz w:val="20"/>
+                <w:szCs w:val="20"/>
+                <w:lang w:val="en-US"/>
+              </w:rPr>
+              <w:t>To make flint and steel</w:t>
+            </w:r>
+          </w:p>
+        </w:tc>
+        <w:tc>
+          <w:tcPr>
+            <w:tcW w:w="3839" w:type="dxa"/>
+            <w:tcBorders>
+              <w:tl2br w:val="nil"/>
+              <w:tr2bl w:val="nil"/>
+            </w:tcBorders>
+          </w:tcPr>
+          <w:p>
+            <w:pPr>
+              <w:widowControl w:val="0"/>
+              <w:spacing w:line="240" w:lineRule="auto"/>
+              <w:jc w:val="left"/>
+              <w:rPr>
+                <w:rFonts w:hint="default" w:ascii="ChicagoFLF" w:hAnsi="ChicagoFLF" w:cs="ChicagoFLF"/>
+                <w:sz w:val="20"/>
+                <w:szCs w:val="20"/>
+                <w:vertAlign w:val="baseline"/>
+                <w:lang w:val="en-US"/>
+              </w:rPr>
+            </w:pPr>
+            <w:r>
+              <w:rPr>
+                <w:rFonts w:hint="default" w:ascii="ChicagoFLF" w:hAnsi="ChicagoFLF" w:cs="ChicagoFLF"/>
+                <w:sz w:val="20"/>
+                <w:szCs w:val="20"/>
+                <w:vertAlign w:val="baseline"/>
+                <w:lang w:val="en-US"/>
+              </w:rPr>
+              <w:t>Find and pick up a flint item, place your knife on the ground, hover your mouse over the knife and press the key that corresponds with flint in your inventory.</w:t>
+            </w:r>
+          </w:p>
+          <w:p>
+            <w:pPr>
+              <w:widowControl w:val="0"/>
+              <w:spacing w:line="240" w:lineRule="auto"/>
+              <w:jc w:val="left"/>
+              <w:rPr>
+                <w:rFonts w:hint="default" w:ascii="ChicagoFLF" w:hAnsi="ChicagoFLF" w:cs="ChicagoFLF"/>
+                <w:sz w:val="20"/>
+                <w:szCs w:val="20"/>
+                <w:vertAlign w:val="baseline"/>
+                <w:lang w:val="en-US"/>
+              </w:rPr>
+            </w:pPr>
+          </w:p>
+        </w:tc>
+      </w:tr>
+      <w:tr>
+        <w:tblPrEx>
+          <w:tblBorders>
+            <w:top w:val="single" w:color="FFFFFF" w:themeColor="background1" w:sz="4" w:space="0"/>
+            <w:left w:val="single" w:color="FFFFFF" w:themeColor="background1" w:sz="4" w:space="0"/>
+            <w:bottom w:val="single" w:color="FFFFFF" w:themeColor="background1" w:sz="4" w:space="0"/>
+            <w:right w:val="single" w:color="FFFFFF" w:themeColor="background1" w:sz="4" w:space="0"/>
+            <w:insideH w:val="single" w:color="FFFFFF" w:themeColor="background1" w:sz="4" w:space="0"/>
+            <w:insideV w:val="single" w:color="FFFFFF" w:themeColor="background1" w:sz="4" w:space="0"/>
+          </w:tblBorders>
+          <w:tblLayout w:type="fixed"/>
+          <w:tblCellMar>
+            <w:top w:w="0" w:type="dxa"/>
+            <w:left w:w="108" w:type="dxa"/>
+            <w:bottom w:w="0" w:type="dxa"/>
+            <w:right w:w="108" w:type="dxa"/>
+          </w:tblCellMar>
+        </w:tblPrEx>
+        <w:trPr>
+          <w:trHeight w:val="660" w:hRule="atLeast"/>
+        </w:trPr>
+        <w:tc>
+          <w:tcPr>
+            <w:tcW w:w="1740" w:type="dxa"/>
+            <w:tcBorders>
+              <w:tl2br w:val="nil"/>
+              <w:tr2bl w:val="nil"/>
+            </w:tcBorders>
+          </w:tcPr>
+          <w:p>
+            <w:pPr>
+              <w:widowControl w:val="0"/>
+              <w:spacing w:line="240" w:lineRule="auto"/>
+              <w:jc w:val="left"/>
+              <w:rPr>
+                <w:rFonts w:hint="default" w:ascii="ChicagoFLF" w:hAnsi="ChicagoFLF" w:cs="ChicagoFLF"/>
+                <w:sz w:val="20"/>
+                <w:szCs w:val="20"/>
+                <w:lang w:val="en-US"/>
+              </w:rPr>
+            </w:pPr>
+            <w:r>
+              <w:rPr>
+                <w:rFonts w:hint="default" w:ascii="ChicagoFLF" w:hAnsi="ChicagoFLF" w:cs="ChicagoFLF"/>
+                <w:sz w:val="20"/>
+                <w:szCs w:val="20"/>
+                <w:lang w:val="en-US"/>
+              </w:rPr>
+              <w:t>To light a fire:</w:t>
+            </w:r>
+          </w:p>
+        </w:tc>
+        <w:tc>
+          <w:tcPr>
+            <w:tcW w:w="3839" w:type="dxa"/>
+            <w:tcBorders>
+              <w:tl2br w:val="nil"/>
+              <w:tr2bl w:val="nil"/>
+            </w:tcBorders>
+          </w:tcPr>
+          <w:p>
+            <w:pPr>
+              <w:widowControl w:val="0"/>
+              <w:spacing w:line="240" w:lineRule="auto"/>
+              <w:jc w:val="left"/>
+              <w:rPr>
+                <w:rFonts w:hint="default" w:ascii="ChicagoFLF" w:hAnsi="ChicagoFLF" w:cs="ChicagoFLF"/>
+                <w:sz w:val="20"/>
+                <w:szCs w:val="20"/>
+                <w:vertAlign w:val="baseline"/>
+                <w:lang w:val="en-US"/>
+              </w:rPr>
+            </w:pPr>
+            <w:r>
+              <w:rPr>
+                <w:rFonts w:hint="default" w:ascii="ChicagoFLF" w:hAnsi="ChicagoFLF" w:cs="ChicagoFLF"/>
+                <w:sz w:val="20"/>
+                <w:szCs w:val="20"/>
+                <w:vertAlign w:val="baseline"/>
+                <w:lang w:val="en-US"/>
+              </w:rPr>
+              <w:t>Hover over a wood block with your mouse and press the key that corresponds with the flint and steel in your inventory.</w:t>
+            </w:r>
+          </w:p>
+          <w:p>
+            <w:pPr>
+              <w:widowControl w:val="0"/>
+              <w:spacing w:line="240" w:lineRule="auto"/>
+              <w:jc w:val="left"/>
+              <w:rPr>
+                <w:rFonts w:hint="default" w:ascii="ChicagoFLF" w:hAnsi="ChicagoFLF" w:cs="ChicagoFLF"/>
+                <w:sz w:val="20"/>
+                <w:szCs w:val="20"/>
+                <w:vertAlign w:val="baseline"/>
+                <w:lang w:val="en-US"/>
+              </w:rPr>
+            </w:pPr>
+          </w:p>
+        </w:tc>
+      </w:tr>
+      <w:tr>
+        <w:tblPrEx>
+          <w:tblBorders>
+            <w:top w:val="single" w:color="FFFFFF" w:themeColor="background1" w:sz="4" w:space="0"/>
+            <w:left w:val="single" w:color="FFFFFF" w:themeColor="background1" w:sz="4" w:space="0"/>
+            <w:bottom w:val="single" w:color="FFFFFF" w:themeColor="background1" w:sz="4" w:space="0"/>
+            <w:right w:val="single" w:color="FFFFFF" w:themeColor="background1" w:sz="4" w:space="0"/>
+            <w:insideH w:val="single" w:color="FFFFFF" w:themeColor="background1" w:sz="4" w:space="0"/>
+            <w:insideV w:val="single" w:color="FFFFFF" w:themeColor="background1" w:sz="4" w:space="0"/>
+          </w:tblBorders>
+          <w:tblLayout w:type="fixed"/>
+          <w:tblCellMar>
+            <w:top w:w="0" w:type="dxa"/>
+            <w:left w:w="108" w:type="dxa"/>
+            <w:bottom w:w="0" w:type="dxa"/>
+            <w:right w:w="108" w:type="dxa"/>
+          </w:tblCellMar>
+        </w:tblPrEx>
+        <w:tc>
+          <w:tcPr>
+            <w:tcW w:w="1740" w:type="dxa"/>
+            <w:tcBorders>
+              <w:tl2br w:val="nil"/>
+              <w:tr2bl w:val="nil"/>
+            </w:tcBorders>
+          </w:tcPr>
+          <w:p>
+            <w:pPr>
+              <w:widowControl w:val="0"/>
+              <w:spacing w:line="240" w:lineRule="auto"/>
+              <w:jc w:val="left"/>
+              <w:rPr>
+                <w:rFonts w:hint="default" w:ascii="ChicagoFLF" w:hAnsi="ChicagoFLF" w:cs="ChicagoFLF"/>
+                <w:sz w:val="20"/>
+                <w:szCs w:val="20"/>
+                <w:vertAlign w:val="baseline"/>
+                <w:lang w:val="en-US"/>
+              </w:rPr>
+            </w:pPr>
+            <w:r>
+              <w:rPr>
+                <w:rFonts w:hint="default" w:ascii="ChicagoFLF" w:hAnsi="ChicagoFLF" w:cs="ChicagoFLF"/>
+                <w:sz w:val="20"/>
+                <w:szCs w:val="20"/>
+                <w:vertAlign w:val="baseline"/>
+                <w:lang w:val="en-US"/>
+              </w:rPr>
+              <w:t>To fill your water bottle:</w:t>
+            </w:r>
+          </w:p>
+        </w:tc>
+        <w:tc>
+          <w:tcPr>
+            <w:tcW w:w="3839" w:type="dxa"/>
+            <w:tcBorders>
+              <w:tl2br w:val="nil"/>
+              <w:tr2bl w:val="nil"/>
+            </w:tcBorders>
+          </w:tcPr>
+          <w:p>
+            <w:pPr>
+              <w:widowControl w:val="0"/>
+              <w:spacing w:line="240" w:lineRule="auto"/>
+              <w:jc w:val="left"/>
+              <w:rPr>
+                <w:rFonts w:hint="default" w:ascii="ChicagoFLF" w:hAnsi="ChicagoFLF" w:cs="ChicagoFLF"/>
+                <w:sz w:val="20"/>
+                <w:szCs w:val="20"/>
+                <w:lang w:val="en-US"/>
+              </w:rPr>
+            </w:pPr>
+            <w:r>
+              <w:rPr>
+                <w:rFonts w:hint="default" w:ascii="ChicagoFLF" w:hAnsi="ChicagoFLF" w:cs="ChicagoFLF"/>
+                <w:sz w:val="20"/>
+                <w:szCs w:val="20"/>
+                <w:lang w:val="en-US"/>
+              </w:rPr>
+              <w:t>Hover over a water block with your mouse then press the key that corresponds with the water bottle in your inventory.</w:t>
+            </w:r>
+          </w:p>
+        </w:tc>
+      </w:tr>
+    </w:tbl>
+    <w:p>
+      <w:pPr>
+        <w:spacing w:line="240" w:lineRule="auto"/>
+        <w:jc w:val="center"/>
+        <w:rPr>
+          <w:rFonts w:hint="default" w:ascii="ChicagoFLF" w:hAnsi="ChicagoFLF" w:cs="ChicagoFLF"/>
+          <w:sz w:val="44"/>
+          <w:szCs w:val="44"/>
+          <w:lang w:val="en-US"/>
+        </w:rPr>
+      </w:pPr>
+      <w:r>
+        <w:rPr>
+          <w:rFonts w:hint="default" w:ascii="ChicagoFLF" w:hAnsi="ChicagoFLF" w:cs="ChicagoFLF"/>
+          <w:sz w:val="44"/>
+          <w:szCs w:val="44"/>
+          <w:lang w:val="en-US"/>
+        </w:rPr>
+        <w:t>Game Play</w:t>
+      </w:r>
+    </w:p>
+    <w:p>
+      <w:pPr>
+        <w:spacing w:line="240" w:lineRule="auto"/>
+        <w:jc w:val="left"/>
+        <w:rPr>
+          <w:rFonts w:hint="default" w:ascii="ChicagoFLF" w:hAnsi="ChicagoFLF" w:cs="ChicagoFLF"/>
+          <w:sz w:val="20"/>
+          <w:szCs w:val="20"/>
+          <w:lang w:val="en-US"/>
+        </w:rPr>
+      </w:pPr>
+    </w:p>
+    <w:p>
+      <w:pPr>
+        <w:spacing w:line="240" w:lineRule="auto"/>
+        <w:jc w:val="left"/>
+        <w:rPr>
+          <w:rFonts w:hint="default" w:ascii="ChicagoFLF" w:hAnsi="ChicagoFLF" w:cs="ChicagoFLF"/>
+          <w:sz w:val="20"/>
+          <w:szCs w:val="20"/>
+          <w:lang w:val="en-US"/>
+        </w:rPr>
+      </w:pPr>
+      <w:r>
+        <w:rPr>
+          <w:rFonts w:hint="default" w:ascii="ChicagoFLF" w:hAnsi="ChicagoFLF" w:cs="ChicagoFLF"/>
+          <w:sz w:val="20"/>
+          <w:szCs w:val="20"/>
+          <w:lang w:val="en-US"/>
+        </w:rPr>
+        <w:t>The goal of the deficiency and panic stages is to complete the quests that will appear in the top right corner of the screen. Instructions on how to complete the quests will appear in the bottom left corner of the screen. Depending on how quickly you complete the quests you may need to eat, drink and find shelter before your health runs out.</w:t>
+      </w:r>
+    </w:p>
+    <w:p>
+      <w:pPr>
+        <w:spacing w:line="240" w:lineRule="auto"/>
+        <w:jc w:val="left"/>
+        <w:rPr>
+          <w:rFonts w:hint="default" w:ascii="ChicagoFLF" w:hAnsi="ChicagoFLF" w:cs="ChicagoFLF"/>
+          <w:sz w:val="20"/>
+          <w:szCs w:val="20"/>
+          <w:lang w:val="en-US"/>
+        </w:rPr>
+      </w:pPr>
+    </w:p>
+    <w:p>
+      <w:pPr>
+        <w:spacing w:line="240" w:lineRule="auto"/>
+        <w:jc w:val="left"/>
+        <w:rPr>
+          <w:rFonts w:hint="default" w:ascii="ChicagoFLF" w:hAnsi="ChicagoFLF" w:cs="ChicagoFLF"/>
+          <w:sz w:val="20"/>
+          <w:szCs w:val="20"/>
+          <w:lang w:val="en-US"/>
+        </w:rPr>
+      </w:pPr>
+      <w:r>
+        <w:rPr>
+          <w:rFonts w:hint="default" w:ascii="ChicagoFLF" w:hAnsi="ChicagoFLF" w:cs="ChicagoFLF"/>
+          <w:sz w:val="20"/>
+          <w:szCs w:val="20"/>
+          <w:lang w:val="en-US"/>
+        </w:rPr>
+        <w:t>The goal of the escape stage is to stay alive long enough to be rescued. To stay alive you must keep your health, hunger, exposure, and thirst bars as high as you can. You win the game if you stay in approximately the same location for 36 game days and keep a signal fire going.</w:t>
+      </w:r>
+    </w:p>
+    <w:p>
+      <w:pPr>
+        <w:spacing w:line="240" w:lineRule="auto"/>
+        <w:jc w:val="left"/>
+        <w:rPr>
+          <w:rFonts w:hint="default" w:ascii="ChicagoFLF" w:hAnsi="ChicagoFLF" w:cs="ChicagoFLF"/>
+          <w:sz w:val="20"/>
+          <w:szCs w:val="20"/>
+          <w:lang w:val="en-US"/>
+        </w:rPr>
+      </w:pPr>
+    </w:p>
+    <w:p>
+      <w:pPr>
+        <w:spacing w:line="240" w:lineRule="auto"/>
+        <w:jc w:val="left"/>
+        <w:rPr>
+          <w:rFonts w:hint="default" w:ascii="ChicagoFLF" w:hAnsi="ChicagoFLF" w:cs="ChicagoFLF"/>
+          <w:sz w:val="20"/>
+          <w:szCs w:val="20"/>
+          <w:lang w:val="en-US"/>
+        </w:rPr>
+      </w:pPr>
+    </w:p>
+    <w:p>
+      <w:pPr>
+        <w:spacing w:line="240" w:lineRule="auto"/>
+        <w:jc w:val="center"/>
+        <w:rPr>
+          <w:rFonts w:hint="default" w:ascii="ChicagoFLF" w:hAnsi="ChicagoFLF" w:cs="ChicagoFLF"/>
+          <w:sz w:val="44"/>
+          <w:szCs w:val="44"/>
+          <w:lang w:val="en-US"/>
+        </w:rPr>
+      </w:pPr>
+      <w:r>
+        <w:rPr>
+          <w:rFonts w:hint="default" w:ascii="ChicagoFLF" w:hAnsi="ChicagoFLF" w:cs="ChicagoFLF"/>
+          <w:sz w:val="44"/>
+          <w:szCs w:val="44"/>
+          <w:lang w:val="en-US"/>
+        </w:rPr>
+        <w:t>Health</w:t>
+      </w:r>
+    </w:p>
+    <w:p>
+      <w:pPr>
+        <w:spacing w:line="240" w:lineRule="auto"/>
+        <w:jc w:val="center"/>
+        <w:rPr>
+          <w:rFonts w:hint="default" w:ascii="ChicagoFLF" w:hAnsi="ChicagoFLF" w:cs="ChicagoFLF"/>
+          <w:sz w:val="20"/>
+          <w:szCs w:val="20"/>
+          <w:lang w:val="en-US"/>
+        </w:rPr>
+      </w:pPr>
+    </w:p>
+    <w:p>
+      <w:pPr>
+        <w:spacing w:line="240" w:lineRule="auto"/>
+        <w:jc w:val="left"/>
+        <w:rPr>
+          <w:rFonts w:hint="default" w:ascii="ChicagoFLF" w:hAnsi="ChicagoFLF" w:cs="ChicagoFLF"/>
+          <w:sz w:val="20"/>
+          <w:szCs w:val="20"/>
+          <w:lang w:val="en-US"/>
+        </w:rPr>
+      </w:pPr>
+      <w:r>
+        <w:rPr>
+          <w:rFonts w:hint="default" w:ascii="ChicagoFLF" w:hAnsi="ChicagoFLF" w:cs="ChicagoFLF"/>
+          <w:sz w:val="20"/>
+          <w:szCs w:val="20"/>
+          <w:lang w:val="en-US"/>
+        </w:rPr>
+        <w:t>The health bar is the most important status bar in the game, if it runs out you will die and the game will end.</w:t>
+      </w:r>
+    </w:p>
+    <w:p>
+      <w:pPr>
+        <w:spacing w:line="240" w:lineRule="auto"/>
+        <w:jc w:val="left"/>
+        <w:rPr>
+          <w:rFonts w:hint="default" w:ascii="ChicagoFLF" w:hAnsi="ChicagoFLF" w:cs="ChicagoFLF"/>
+          <w:sz w:val="10"/>
+          <w:szCs w:val="10"/>
+          <w:lang w:val="en-US"/>
+        </w:rPr>
+      </w:pPr>
+    </w:p>
+    <w:p>
+      <w:pPr>
+        <w:spacing w:line="240" w:lineRule="auto"/>
+        <w:jc w:val="left"/>
+        <w:rPr>
+          <w:rFonts w:hint="default" w:ascii="ChicagoFLF" w:hAnsi="ChicagoFLF" w:cs="ChicagoFLF"/>
+          <w:sz w:val="20"/>
+          <w:szCs w:val="20"/>
+          <w:lang w:val="en-US"/>
+        </w:rPr>
+      </w:pPr>
+      <w:r>
+        <w:rPr>
+          <w:rFonts w:hint="default" w:ascii="ChicagoFLF" w:hAnsi="ChicagoFLF" w:cs="ChicagoFLF"/>
+          <w:sz w:val="20"/>
+          <w:szCs w:val="20"/>
+          <w:lang w:val="en-US"/>
+        </w:rPr>
+        <w:t>There are several ways by which you can lose health. First of all you can get damaged either by incorrectly using your knife item (knife safety is important!), or standing in a fire.</w:t>
+      </w:r>
+    </w:p>
+    <w:p>
+      <w:pPr>
+        <w:spacing w:line="240" w:lineRule="auto"/>
+        <w:jc w:val="left"/>
+        <w:rPr>
+          <w:rFonts w:hint="default" w:ascii="ChicagoFLF" w:hAnsi="ChicagoFLF" w:cs="ChicagoFLF"/>
+          <w:sz w:val="10"/>
+          <w:szCs w:val="10"/>
+          <w:lang w:val="en-US"/>
+        </w:rPr>
+      </w:pPr>
+    </w:p>
+    <w:p>
+      <w:pPr>
+        <w:spacing w:line="240" w:lineRule="auto"/>
+        <w:jc w:val="left"/>
+        <w:rPr>
+          <w:rFonts w:hint="default" w:ascii="ChicagoFLF" w:hAnsi="ChicagoFLF" w:cs="ChicagoFLF"/>
+          <w:sz w:val="20"/>
+          <w:szCs w:val="20"/>
+          <w:lang w:val="en-US"/>
+        </w:rPr>
+      </w:pPr>
+      <w:r>
+        <w:rPr>
+          <w:rFonts w:hint="default" w:ascii="ChicagoFLF" w:hAnsi="ChicagoFLF" w:cs="ChicagoFLF"/>
+          <w:sz w:val="20"/>
+          <w:szCs w:val="20"/>
+          <w:lang w:val="en-US"/>
+        </w:rPr>
+        <w:t>You can also lose health by letting any of your other status bars get too low. If any of them get too low you will continuously lose health until you bring the status bar back up to an acceptable level.</w:t>
+      </w:r>
+    </w:p>
+    <w:p>
+      <w:pPr>
+        <w:spacing w:line="240" w:lineRule="auto"/>
+        <w:jc w:val="left"/>
+        <w:rPr>
+          <w:rFonts w:hint="default" w:ascii="ChicagoFLF" w:hAnsi="ChicagoFLF" w:cs="ChicagoFLF"/>
+          <w:sz w:val="10"/>
+          <w:szCs w:val="10"/>
+          <w:lang w:val="en-US"/>
+        </w:rPr>
+      </w:pPr>
+    </w:p>
+    <w:p>
+      <w:pPr>
+        <w:spacing w:line="240" w:lineRule="auto"/>
+        <w:jc w:val="left"/>
+        <w:rPr>
+          <w:rFonts w:hint="default" w:ascii="ChicagoFLF" w:hAnsi="ChicagoFLF" w:cs="ChicagoFLF"/>
+          <w:sz w:val="20"/>
+          <w:szCs w:val="20"/>
+          <w:lang w:val="en-US"/>
+        </w:rPr>
+      </w:pPr>
+      <w:r>
+        <w:rPr>
+          <w:rFonts w:hint="default" w:ascii="ChicagoFLF" w:hAnsi="ChicagoFLF" w:cs="ChicagoFLF"/>
+          <w:sz w:val="20"/>
+          <w:szCs w:val="20"/>
+          <w:lang w:val="en-US"/>
+        </w:rPr>
+        <w:t>The only way to regain health is by keeping all your status bars mostly full.</w:t>
+      </w:r>
+    </w:p>
+    <w:p>
+      <w:pPr>
+        <w:spacing w:line="240" w:lineRule="auto"/>
+        <w:jc w:val="left"/>
+        <w:rPr>
+          <w:rFonts w:hint="default" w:ascii="ChicagoFLF" w:hAnsi="ChicagoFLF" w:cs="ChicagoFLF"/>
+          <w:sz w:val="20"/>
+          <w:szCs w:val="20"/>
+          <w:lang w:val="en-US"/>
+        </w:rPr>
+      </w:pPr>
+    </w:p>
+    <w:p>
+      <w:pPr>
+        <w:spacing w:line="240" w:lineRule="auto"/>
+        <w:jc w:val="left"/>
+        <w:rPr>
+          <w:rFonts w:hint="default" w:ascii="ChicagoFLF" w:hAnsi="ChicagoFLF" w:cs="ChicagoFLF"/>
+          <w:sz w:val="20"/>
+          <w:szCs w:val="20"/>
+          <w:lang w:val="en-US"/>
+        </w:rPr>
+      </w:pPr>
+    </w:p>
+    <w:p>
+      <w:pPr>
+        <w:spacing w:line="240" w:lineRule="auto"/>
+        <w:jc w:val="center"/>
+        <w:rPr>
+          <w:rFonts w:hint="default" w:ascii="ChicagoFLF" w:hAnsi="ChicagoFLF" w:cs="ChicagoFLF"/>
+          <w:sz w:val="44"/>
+          <w:szCs w:val="44"/>
+          <w:lang w:val="en-US"/>
+        </w:rPr>
+      </w:pPr>
+      <w:r>
+        <w:rPr>
+          <w:rFonts w:hint="default" w:ascii="ChicagoFLF" w:hAnsi="ChicagoFLF" w:cs="ChicagoFLF"/>
+          <w:sz w:val="44"/>
+          <w:szCs w:val="44"/>
+          <w:lang w:val="en-US"/>
+        </w:rPr>
+        <w:t>Hunger</w:t>
+      </w:r>
+    </w:p>
+    <w:p>
+      <w:pPr>
+        <w:spacing w:line="240" w:lineRule="auto"/>
+        <w:jc w:val="center"/>
+        <w:rPr>
+          <w:rFonts w:hint="default" w:ascii="ChicagoFLF" w:hAnsi="ChicagoFLF" w:cs="ChicagoFLF"/>
+          <w:sz w:val="20"/>
+          <w:szCs w:val="20"/>
+          <w:lang w:val="en-US"/>
+        </w:rPr>
+      </w:pPr>
+    </w:p>
+    <w:p>
+      <w:pPr>
+        <w:spacing w:line="240" w:lineRule="auto"/>
+        <w:jc w:val="left"/>
+        <w:rPr>
+          <w:rFonts w:hint="default" w:ascii="ChicagoFLF" w:hAnsi="ChicagoFLF" w:cs="ChicagoFLF"/>
+          <w:sz w:val="20"/>
+          <w:szCs w:val="20"/>
+          <w:lang w:val="en-US"/>
+        </w:rPr>
+      </w:pPr>
+      <w:r>
+        <w:rPr>
+          <w:rFonts w:hint="default" w:ascii="ChicagoFLF" w:hAnsi="ChicagoFLF" w:cs="ChicagoFLF"/>
+          <w:sz w:val="20"/>
+          <w:szCs w:val="20"/>
+          <w:lang w:val="en-US"/>
+        </w:rPr>
+        <w:t>The hunger bar is a</w:t>
+      </w:r>
+      <w:bookmarkStart w:id="0" w:name="_GoBack"/>
+      <w:bookmarkEnd w:id="0"/>
+      <w:r>
+        <w:rPr>
+          <w:rFonts w:hint="default" w:ascii="ChicagoFLF" w:hAnsi="ChicagoFLF" w:cs="ChicagoFLF"/>
+          <w:sz w:val="20"/>
+          <w:szCs w:val="20"/>
+          <w:lang w:val="en-US"/>
+        </w:rPr>
+        <w:t>nother central part of the game. To stay healthy you must eat periodically. There are many different food items in the game, to discern which items you should eat consult the Survival Guide.</w:t>
+      </w:r>
+    </w:p>
+    <w:p>
+      <w:pPr>
+        <w:spacing w:line="240" w:lineRule="auto"/>
+        <w:jc w:val="left"/>
+        <w:rPr>
+          <w:rFonts w:hint="default" w:ascii="ChicagoFLF" w:hAnsi="ChicagoFLF" w:cs="ChicagoFLF"/>
+          <w:sz w:val="10"/>
+          <w:szCs w:val="10"/>
+          <w:lang w:val="en-US"/>
+        </w:rPr>
+      </w:pPr>
+    </w:p>
+    <w:p>
+      <w:pPr>
+        <w:spacing w:line="240" w:lineRule="auto"/>
+        <w:jc w:val="left"/>
+        <w:rPr>
+          <w:rFonts w:hint="default" w:ascii="ChicagoFLF" w:hAnsi="ChicagoFLF" w:cs="ChicagoFLF"/>
+          <w:sz w:val="20"/>
+          <w:szCs w:val="20"/>
+          <w:lang w:val="en-US"/>
+        </w:rPr>
+      </w:pPr>
+      <w:r>
+        <w:rPr>
+          <w:rFonts w:hint="default" w:ascii="ChicagoFLF" w:hAnsi="ChicagoFLF" w:cs="ChicagoFLF"/>
+          <w:sz w:val="20"/>
+          <w:szCs w:val="20"/>
+          <w:lang w:val="en-US"/>
+        </w:rPr>
+        <w:t>To eat a food item press the key that corresponds with the food item in your toolbar, the corresponding keys are displayed at the bottom right corner of each item slot.</w:t>
+      </w:r>
+    </w:p>
+    <w:p>
+      <w:pPr>
+        <w:spacing w:line="240" w:lineRule="auto"/>
+        <w:jc w:val="left"/>
+        <w:rPr>
+          <w:rFonts w:hint="default" w:ascii="ChicagoFLF" w:hAnsi="ChicagoFLF" w:cs="ChicagoFLF"/>
+          <w:sz w:val="10"/>
+          <w:szCs w:val="10"/>
+          <w:lang w:val="en-US"/>
+        </w:rPr>
+      </w:pPr>
+    </w:p>
+    <w:p>
+      <w:pPr>
+        <w:spacing w:line="240" w:lineRule="auto"/>
+        <w:jc w:val="left"/>
+        <w:rPr>
+          <w:rFonts w:hint="default" w:ascii="ChicagoFLF" w:hAnsi="ChicagoFLF" w:cs="ChicagoFLF"/>
+          <w:sz w:val="20"/>
+          <w:szCs w:val="20"/>
+          <w:lang w:val="en-US"/>
+        </w:rPr>
+      </w:pPr>
+      <w:r>
+        <w:rPr>
+          <w:rFonts w:hint="default" w:ascii="ChicagoFLF" w:hAnsi="ChicagoFLF" w:cs="ChicagoFLF"/>
+          <w:sz w:val="20"/>
+          <w:szCs w:val="20"/>
+          <w:lang w:val="en-US"/>
+        </w:rPr>
+        <w:t xml:space="preserve">If you eat a food item that you shouldn’t have you will lose health, some food items will cause you to lose more health than others. </w:t>
+      </w:r>
+    </w:p>
+    <w:p>
+      <w:pPr>
+        <w:spacing w:line="240" w:lineRule="auto"/>
+        <w:jc w:val="left"/>
+        <w:rPr>
+          <w:rFonts w:hint="default" w:ascii="ChicagoFLF" w:hAnsi="ChicagoFLF" w:cs="ChicagoFLF"/>
+          <w:sz w:val="20"/>
+          <w:szCs w:val="20"/>
+          <w:lang w:val="en-US"/>
+        </w:rPr>
+      </w:pPr>
+    </w:p>
+    <w:p>
+      <w:pPr>
+        <w:spacing w:line="240" w:lineRule="auto"/>
+        <w:jc w:val="left"/>
+        <w:rPr>
+          <w:rFonts w:hint="default" w:ascii="ChicagoFLF" w:hAnsi="ChicagoFLF" w:cs="ChicagoFLF"/>
+          <w:sz w:val="20"/>
+          <w:szCs w:val="20"/>
+          <w:lang w:val="en-US"/>
+        </w:rPr>
+      </w:pPr>
+      <w:r>
+        <w:rPr>
+          <w:rFonts w:hint="default" w:ascii="ChicagoFLF" w:hAnsi="ChicagoFLF" w:cs="ChicagoFLF"/>
+          <w:sz w:val="20"/>
+          <w:szCs w:val="20"/>
+          <w:lang w:val="en-US"/>
+        </w:rPr>
+        <w:t>Remember to not eat anything before you identify it!</w:t>
+      </w:r>
+    </w:p>
+    <w:p>
+      <w:pPr>
+        <w:spacing w:line="240" w:lineRule="auto"/>
+        <w:jc w:val="center"/>
+        <w:rPr>
+          <w:rFonts w:hint="default" w:ascii="ChicagoFLF" w:hAnsi="ChicagoFLF" w:cs="ChicagoFLF"/>
+          <w:sz w:val="44"/>
+          <w:szCs w:val="44"/>
+          <w:lang w:val="en-US"/>
+        </w:rPr>
+      </w:pPr>
+      <w:r>
+        <w:rPr>
+          <w:rFonts w:hint="default" w:ascii="ChicagoFLF" w:hAnsi="ChicagoFLF" w:cs="ChicagoFLF"/>
+          <w:sz w:val="44"/>
+          <w:szCs w:val="44"/>
+          <w:lang w:val="en-US"/>
+        </w:rPr>
+        <w:t>Exposure</w:t>
+      </w:r>
+    </w:p>
+    <w:p>
+      <w:pPr>
+        <w:spacing w:line="240" w:lineRule="auto"/>
+        <w:jc w:val="center"/>
+        <w:rPr>
+          <w:rFonts w:hint="default" w:ascii="ChicagoFLF" w:hAnsi="ChicagoFLF" w:cs="ChicagoFLF"/>
+          <w:sz w:val="20"/>
+          <w:szCs w:val="20"/>
+          <w:lang w:val="en-US"/>
+        </w:rPr>
+      </w:pPr>
+    </w:p>
+    <w:p>
+      <w:pPr>
+        <w:spacing w:line="240" w:lineRule="auto"/>
+        <w:jc w:val="left"/>
+        <w:rPr>
+          <w:rFonts w:hint="default" w:ascii="ChicagoFLF" w:hAnsi="ChicagoFLF" w:cs="ChicagoFLF"/>
+          <w:sz w:val="20"/>
+          <w:szCs w:val="20"/>
+          <w:lang w:val="en-US"/>
+        </w:rPr>
+      </w:pPr>
+      <w:r>
+        <w:rPr>
+          <w:rFonts w:hint="default" w:ascii="ChicagoFLF" w:hAnsi="ChicagoFLF" w:cs="ChicagoFLF"/>
+          <w:sz w:val="20"/>
+          <w:szCs w:val="20"/>
+          <w:lang w:val="en-US"/>
+        </w:rPr>
+        <w:t xml:space="preserve">Temperatures drop dramatically at night, you will need to find a way to stay warm. Your exposure bar will drop continuously at night if you do not keep warm. </w:t>
+      </w:r>
+    </w:p>
+    <w:p>
+      <w:pPr>
+        <w:spacing w:line="240" w:lineRule="auto"/>
+        <w:jc w:val="left"/>
+        <w:rPr>
+          <w:rFonts w:hint="default" w:ascii="ChicagoFLF" w:hAnsi="ChicagoFLF" w:cs="ChicagoFLF"/>
+          <w:sz w:val="20"/>
+          <w:szCs w:val="20"/>
+          <w:lang w:val="en-US"/>
+        </w:rPr>
+      </w:pPr>
+    </w:p>
+    <w:p>
+      <w:pPr>
+        <w:spacing w:line="240" w:lineRule="auto"/>
+        <w:jc w:val="left"/>
+        <w:rPr>
+          <w:rFonts w:hint="default" w:ascii="ChicagoFLF" w:hAnsi="ChicagoFLF" w:cs="ChicagoFLF"/>
+          <w:sz w:val="20"/>
+          <w:szCs w:val="20"/>
+          <w:lang w:val="en-US"/>
+        </w:rPr>
+      </w:pPr>
+      <w:r>
+        <w:rPr>
+          <w:rFonts w:hint="default" w:ascii="ChicagoFLF" w:hAnsi="ChicagoFLF" w:cs="ChicagoFLF"/>
+          <w:sz w:val="20"/>
+          <w:szCs w:val="20"/>
+          <w:lang w:val="en-US"/>
+        </w:rPr>
+        <w:t>One way to keep warm at night is to light a fire, consult the Advanced Controls page of the manual. Standing near a fire will cause your exposure bar to increase quickly.</w:t>
+      </w:r>
+    </w:p>
+    <w:p>
+      <w:pPr>
+        <w:spacing w:line="240" w:lineRule="auto"/>
+        <w:jc w:val="left"/>
+        <w:rPr>
+          <w:rFonts w:hint="default" w:ascii="ChicagoFLF" w:hAnsi="ChicagoFLF" w:cs="ChicagoFLF"/>
+          <w:sz w:val="10"/>
+          <w:szCs w:val="10"/>
+          <w:lang w:val="en-US"/>
+        </w:rPr>
+      </w:pPr>
+    </w:p>
+    <w:p>
+      <w:pPr>
+        <w:spacing w:line="240" w:lineRule="auto"/>
+        <w:jc w:val="left"/>
+        <w:rPr>
+          <w:rFonts w:hint="default" w:ascii="ChicagoFLF" w:hAnsi="ChicagoFLF" w:cs="ChicagoFLF"/>
+          <w:sz w:val="20"/>
+          <w:szCs w:val="20"/>
+          <w:lang w:val="en-US"/>
+        </w:rPr>
+      </w:pPr>
+      <w:r>
+        <w:rPr>
+          <w:rFonts w:hint="default" w:ascii="ChicagoFLF" w:hAnsi="ChicagoFLF" w:cs="ChicagoFLF"/>
+          <w:sz w:val="20"/>
+          <w:szCs w:val="20"/>
+          <w:lang w:val="en-US"/>
+        </w:rPr>
+        <w:t>A better way to keep warm at night is to build a shelter. To build a shelter PLACE WOOD ITEMS IN VARIOUS WAYS AND DO STUFF. You can then sleep in the shelter to fast forward through the night.</w:t>
+      </w:r>
+    </w:p>
+    <w:p>
+      <w:pPr>
+        <w:spacing w:line="240" w:lineRule="auto"/>
+        <w:jc w:val="left"/>
+        <w:rPr>
+          <w:rFonts w:hint="default" w:ascii="ChicagoFLF" w:hAnsi="ChicagoFLF" w:cs="ChicagoFLF"/>
+          <w:sz w:val="20"/>
+          <w:szCs w:val="20"/>
+          <w:lang w:val="en-US"/>
+        </w:rPr>
+      </w:pPr>
+    </w:p>
+    <w:p>
+      <w:pPr>
+        <w:spacing w:line="240" w:lineRule="auto"/>
+        <w:jc w:val="left"/>
+        <w:rPr>
+          <w:rFonts w:hint="default" w:ascii="ChicagoFLF" w:hAnsi="ChicagoFLF" w:cs="ChicagoFLF"/>
+          <w:sz w:val="20"/>
+          <w:szCs w:val="20"/>
+          <w:lang w:val="en-US"/>
+        </w:rPr>
+      </w:pPr>
+    </w:p>
+    <w:p>
+      <w:pPr>
+        <w:spacing w:line="240" w:lineRule="auto"/>
+        <w:jc w:val="left"/>
+        <w:rPr>
+          <w:rFonts w:hint="default" w:ascii="ChicagoFLF" w:hAnsi="ChicagoFLF" w:cs="ChicagoFLF"/>
+          <w:sz w:val="20"/>
+          <w:szCs w:val="20"/>
+          <w:lang w:val="en-US"/>
+        </w:rPr>
+      </w:pPr>
+    </w:p>
+    <w:p>
+      <w:pPr>
+        <w:spacing w:line="240" w:lineRule="auto"/>
+        <w:jc w:val="left"/>
+        <w:rPr>
+          <w:rFonts w:hint="default" w:ascii="ChicagoFLF" w:hAnsi="ChicagoFLF" w:cs="ChicagoFLF"/>
+          <w:sz w:val="20"/>
+          <w:szCs w:val="20"/>
+          <w:lang w:val="en-US"/>
+        </w:rPr>
+      </w:pPr>
+    </w:p>
+    <w:p>
+      <w:pPr>
+        <w:spacing w:line="240" w:lineRule="auto"/>
+        <w:jc w:val="center"/>
+        <w:rPr>
+          <w:rFonts w:hint="default" w:ascii="ChicagoFLF" w:hAnsi="ChicagoFLF" w:cs="ChicagoFLF"/>
+          <w:sz w:val="44"/>
+          <w:szCs w:val="44"/>
+          <w:lang w:val="en-US"/>
+        </w:rPr>
+      </w:pPr>
+      <w:r>
+        <w:rPr>
+          <w:rFonts w:hint="default" w:ascii="ChicagoFLF" w:hAnsi="ChicagoFLF" w:cs="ChicagoFLF"/>
+          <w:sz w:val="44"/>
+          <w:szCs w:val="44"/>
+          <w:lang w:val="en-US"/>
+        </w:rPr>
+        <w:t>Thirst</w:t>
+      </w:r>
+    </w:p>
+    <w:p>
+      <w:pPr>
+        <w:spacing w:line="240" w:lineRule="auto"/>
+        <w:jc w:val="center"/>
+        <w:rPr>
+          <w:rFonts w:hint="default" w:ascii="ChicagoFLF" w:hAnsi="ChicagoFLF" w:cs="ChicagoFLF"/>
+          <w:sz w:val="20"/>
+          <w:szCs w:val="20"/>
+          <w:lang w:val="en-US"/>
+        </w:rPr>
+      </w:pPr>
+    </w:p>
+    <w:p>
+      <w:pPr>
+        <w:spacing w:line="240" w:lineRule="auto"/>
+        <w:jc w:val="left"/>
+        <w:rPr>
+          <w:rFonts w:hint="default" w:ascii="ChicagoFLF" w:hAnsi="ChicagoFLF" w:cs="ChicagoFLF"/>
+          <w:sz w:val="20"/>
+          <w:szCs w:val="20"/>
+          <w:lang w:val="en-US"/>
+        </w:rPr>
+      </w:pPr>
+      <w:r>
+        <w:rPr>
+          <w:rFonts w:hint="default" w:ascii="ChicagoFLF" w:hAnsi="ChicagoFLF" w:cs="ChicagoFLF"/>
+          <w:sz w:val="20"/>
+          <w:szCs w:val="20"/>
+          <w:lang w:val="en-US"/>
+        </w:rPr>
+        <w:t>In real life you can last approximately three days without water, our game works the same way. You will need to drink regularly or your health will start to drop. You will first need to fill up your water bottle (consult the Advanced Controls page of the manual). Then to drink, hover your mouse over a block that isn’t water and press the key that corresponds with the water bottle item in your toolbar.</w:t>
+      </w:r>
+    </w:p>
+    <w:p>
+      <w:pPr>
+        <w:spacing w:line="240" w:lineRule="auto"/>
+        <w:jc w:val="left"/>
+        <w:rPr>
+          <w:rFonts w:hint="default" w:ascii="ChicagoFLF" w:hAnsi="ChicagoFLF" w:cs="ChicagoFLF"/>
+          <w:sz w:val="10"/>
+          <w:szCs w:val="10"/>
+          <w:lang w:val="en-US"/>
+        </w:rPr>
+      </w:pPr>
+    </w:p>
+    <w:p>
+      <w:pPr>
+        <w:spacing w:line="240" w:lineRule="auto"/>
+        <w:jc w:val="left"/>
+        <w:rPr>
+          <w:rFonts w:hint="default" w:ascii="ChicagoFLF" w:hAnsi="ChicagoFLF" w:cs="ChicagoFLF"/>
+          <w:sz w:val="20"/>
+          <w:szCs w:val="20"/>
+          <w:lang w:val="en-US"/>
+        </w:rPr>
+      </w:pPr>
+      <w:r>
+        <w:rPr>
+          <w:rFonts w:hint="default" w:ascii="ChicagoFLF" w:hAnsi="ChicagoFLF" w:cs="ChicagoFLF"/>
+          <w:sz w:val="20"/>
+          <w:szCs w:val="20"/>
+          <w:lang w:val="en-US"/>
+        </w:rPr>
+        <w:t>To stay healthy you will need to clean your water. Pay attention to where you draw your water from (rivers are cleaner than ponds). Before drinking the water place it in the sunlight for a minimum of one day to purify it. The UV rays will kill the harmful bacteria in the water.</w:t>
+      </w:r>
     </w:p>
     <w:sectPr>
       <w:pgSz w:w="6803" w:h="6803"/>
       <w:pgMar w:top="720" w:right="720" w:bottom="720" w:left="720" w:header="720" w:footer="720" w:gutter="0"/>
-      <w:paperSrc/>
       <w:pgBorders>
         <w:top w:val="none" w:sz="0" w:space="0"/>
         <w:left w:val="none" w:sz="0" w:space="0"/>

</xml_diff>